<commit_message>
codigo de base de datos
</commit_message>
<xml_diff>
--- a/Documentos/Docs/Guia de proyecto.docx
+++ b/Documentos/Docs/Guia de proyecto.docx
@@ -1,6 +1,6 @@
 
 <file path=word/document.xml><?xml version="1.0" encoding="utf-8"?>
-<w:document xmlns:wpc="http://schemas.microsoft.com/office/word/2010/wordprocessingCanvas" xmlns:cx="http://schemas.microsoft.com/office/drawing/2014/chartex" xmlns:cx1="http://schemas.microsoft.com/office/drawing/2015/9/8/chartex" xmlns:cx2="http://schemas.microsoft.com/office/drawing/2015/10/21/chartex" xmlns:cx3="http://schemas.microsoft.com/office/drawing/2016/5/9/chartex" xmlns:cx4="http://schemas.microsoft.com/office/drawing/2016/5/10/chartex" xmlns:cx5="http://schemas.microsoft.com/office/drawing/2016/5/11/chartex" xmlns:cx6="http://schemas.microsoft.com/office/drawing/2016/5/12/chartex" xmlns:cx7="http://schemas.microsoft.com/office/drawing/2016/5/13/chartex" xmlns:cx8="http://schemas.microsoft.com/office/drawing/2016/5/14/chartex" xmlns:mc="http://schemas.openxmlformats.org/markup-compatibility/2006" xmlns:aink="http://schemas.microsoft.com/office/drawing/2016/ink" xmlns:am3d="http://schemas.microsoft.com/office/drawing/2017/model3d" xmlns:o="urn:schemas-microsoft-com:office:office" xmlns:oel="http://schemas.microsoft.com/office/2019/extlst" xmlns:r="http://schemas.openxmlformats.org/officeDocument/2006/relationships" xmlns:m="http://schemas.openxmlformats.org/officeDocument/2006/math" xmlns:v="urn:schemas-microsoft-com:vml" xmlns:wp14="http://schemas.microsoft.com/office/word/2010/wordprocessingDrawing" xmlns:wp="http://schemas.openxmlformats.org/drawingml/2006/wordprocessingDrawing" xmlns:w10="urn:schemas-microsoft-com:office:word" xmlns:w="http://schemas.openxmlformats.org/wordprocessingml/2006/main" xmlns:w14="http://schemas.microsoft.com/office/word/2010/wordml" xmlns:w15="http://schemas.microsoft.com/office/word/2012/wordml" xmlns:w16cex="http://schemas.microsoft.com/office/word/2018/wordml/cex" xmlns:w16cid="http://schemas.microsoft.com/office/word/2016/wordml/cid" xmlns:w16="http://schemas.microsoft.com/office/word/2018/wordml" xmlns:w16sdtdh="http://schemas.microsoft.com/office/word/2020/wordml/sdtdatahash" xmlns:w16se="http://schemas.microsoft.com/office/word/2015/wordml/symex" xmlns:wpg="http://schemas.microsoft.com/office/word/2010/wordprocessingGroup" xmlns:wpi="http://schemas.microsoft.com/office/word/2010/wordprocessingInk" xmlns:wne="http://schemas.microsoft.com/office/word/2006/wordml" xmlns:wps="http://schemas.microsoft.com/office/word/2010/wordprocessingShape" mc:Ignorable="w14 w15 w16se w16cid w16 w16cex w16sdtdh wp14">
+<w:document xmlns:wpc="http://schemas.microsoft.com/office/word/2010/wordprocessingCanvas" xmlns:cx="http://schemas.microsoft.com/office/drawing/2014/chartex" xmlns:cx1="http://schemas.microsoft.com/office/drawing/2015/9/8/chartex" xmlns:cx2="http://schemas.microsoft.com/office/drawing/2015/10/21/chartex" xmlns:cx3="http://schemas.microsoft.com/office/drawing/2016/5/9/chartex" xmlns:cx4="http://schemas.microsoft.com/office/drawing/2016/5/10/chartex" xmlns:cx5="http://schemas.microsoft.com/office/drawing/2016/5/11/chartex" xmlns:cx6="http://schemas.microsoft.com/office/drawing/2016/5/12/chartex" xmlns:cx7="http://schemas.microsoft.com/office/drawing/2016/5/13/chartex" xmlns:cx8="http://schemas.microsoft.com/office/drawing/2016/5/14/chartex" xmlns:mc="http://schemas.openxmlformats.org/markup-compatibility/2006" xmlns:aink="http://schemas.microsoft.com/office/drawing/2016/ink" xmlns:am3d="http://schemas.microsoft.com/office/drawing/2017/model3d" xmlns:o="urn:schemas-microsoft-com:office:office" xmlns:r="http://schemas.openxmlformats.org/officeDocument/2006/relationships" xmlns:m="http://schemas.openxmlformats.org/officeDocument/2006/math" xmlns:v="urn:schemas-microsoft-com:vml" xmlns:wp14="http://schemas.microsoft.com/office/word/2010/wordprocessingDrawing" xmlns:wp="http://schemas.openxmlformats.org/drawingml/2006/wordprocessingDrawing" xmlns:w10="urn:schemas-microsoft-com:office:word" xmlns:w="http://schemas.openxmlformats.org/wordprocessingml/2006/main" xmlns:w14="http://schemas.microsoft.com/office/word/2010/wordml" xmlns:w15="http://schemas.microsoft.com/office/word/2012/wordml" xmlns:w16cid="http://schemas.microsoft.com/office/word/2016/wordml/cid" xmlns:w16se="http://schemas.microsoft.com/office/word/2015/wordml/symex" xmlns:wpg="http://schemas.microsoft.com/office/word/2010/wordprocessingGroup" xmlns:wpi="http://schemas.microsoft.com/office/word/2010/wordprocessingInk" xmlns:wne="http://schemas.microsoft.com/office/word/2006/wordml" xmlns:wps="http://schemas.microsoft.com/office/word/2010/wordprocessingShape" mc:Ignorable="w14 w15 w16se w16cid wp14">
   <w:body>
     <w:p>
       <w:pPr>
@@ -34,7 +34,7 @@
                     </pic:cNvPicPr>
                   </pic:nvPicPr>
                   <pic:blipFill>
-                    <a:blip r:embed="rId5">
+                    <a:blip r:embed="rId6">
                       <a:extLst>
                         <a:ext uri="{28A0092B-C50C-407E-A947-70E740481C1C}">
                           <a14:useLocalDpi xmlns:a14="http://schemas.microsoft.com/office/drawing/2010/main" val="0"/>
@@ -2843,7 +2843,7 @@
                     <pic:cNvPicPr/>
                   </pic:nvPicPr>
                   <pic:blipFill>
-                    <a:blip r:embed="rId6"/>
+                    <a:blip r:embed="rId7"/>
                     <a:stretch>
                       <a:fillRect/>
                     </a:stretch>
@@ -2885,60 +2885,6 @@
             <wp:extent cx="5612130" cy="2962275"/>
             <wp:effectExtent l="0" t="0" r="7620" b="9525"/>
             <wp:docPr id="2" name="Imagen 2"/>
-            <wp:cNvGraphicFramePr>
-              <a:graphicFrameLocks xmlns:a="http://schemas.openxmlformats.org/drawingml/2006/main" noChangeAspect="1"/>
-            </wp:cNvGraphicFramePr>
-            <a:graphic xmlns:a="http://schemas.openxmlformats.org/drawingml/2006/main">
-              <a:graphicData uri="http://schemas.openxmlformats.org/drawingml/2006/picture">
-                <pic:pic xmlns:pic="http://schemas.openxmlformats.org/drawingml/2006/picture">
-                  <pic:nvPicPr>
-                    <pic:cNvPr id="1" name=""/>
-                    <pic:cNvPicPr/>
-                  </pic:nvPicPr>
-                  <pic:blipFill>
-                    <a:blip r:embed="rId7"/>
-                    <a:stretch>
-                      <a:fillRect/>
-                    </a:stretch>
-                  </pic:blipFill>
-                  <pic:spPr>
-                    <a:xfrm>
-                      <a:off x="0" y="0"/>
-                      <a:ext cx="5612130" cy="2962275"/>
-                    </a:xfrm>
-                    <a:prstGeom prst="rect">
-                      <a:avLst/>
-                    </a:prstGeom>
-                  </pic:spPr>
-                </pic:pic>
-              </a:graphicData>
-            </a:graphic>
-          </wp:inline>
-        </w:drawing>
-      </w:r>
-    </w:p>
-    <w:p>
-      <w:pPr>
-        <w:spacing w:before="240" w:after="240" w:line="240" w:lineRule="auto"/>
-        <w:jc w:val="both"/>
-        <w:rPr>
-          <w:rFonts w:ascii="Arial" w:eastAsia="Times New Roman" w:hAnsi="Arial" w:cs="Arial"/>
-          <w:color w:val="000000"/>
-          <w:sz w:val="32"/>
-          <w:szCs w:val="32"/>
-          <w:lang w:eastAsia="es-MX"/>
-        </w:rPr>
-      </w:pPr>
-      <w:r>
-        <w:rPr>
-          <w:noProof/>
-        </w:rPr>
-        <w:lastRenderedPageBreak/>
-        <w:drawing>
-          <wp:inline distT="0" distB="0" distL="0" distR="0" wp14:anchorId="698C0594" wp14:editId="677051C0">
-            <wp:extent cx="5612130" cy="2983865"/>
-            <wp:effectExtent l="0" t="0" r="7620" b="6985"/>
-            <wp:docPr id="4" name="Imagen 4"/>
             <wp:cNvGraphicFramePr>
               <a:graphicFrameLocks xmlns:a="http://schemas.openxmlformats.org/drawingml/2006/main" noChangeAspect="1"/>
             </wp:cNvGraphicFramePr>
@@ -2958,7 +2904,7 @@
                   <pic:spPr>
                     <a:xfrm>
                       <a:off x="0" y="0"/>
-                      <a:ext cx="5612130" cy="2983865"/>
+                      <a:ext cx="5612130" cy="2962275"/>
                     </a:xfrm>
                     <a:prstGeom prst="rect">
                       <a:avLst/>
@@ -2987,11 +2933,12 @@
         <w:rPr>
           <w:noProof/>
         </w:rPr>
+        <w:lastRenderedPageBreak/>
         <w:drawing>
-          <wp:inline distT="0" distB="0" distL="0" distR="0" wp14:anchorId="6863919E" wp14:editId="126D2309">
-            <wp:extent cx="5612130" cy="2962275"/>
-            <wp:effectExtent l="0" t="0" r="7620" b="9525"/>
-            <wp:docPr id="5" name="Imagen 5"/>
+          <wp:inline distT="0" distB="0" distL="0" distR="0" wp14:anchorId="698C0594" wp14:editId="677051C0">
+            <wp:extent cx="5612130" cy="2983865"/>
+            <wp:effectExtent l="0" t="0" r="7620" b="6985"/>
+            <wp:docPr id="4" name="Imagen 4"/>
             <wp:cNvGraphicFramePr>
               <a:graphicFrameLocks xmlns:a="http://schemas.openxmlformats.org/drawingml/2006/main" noChangeAspect="1"/>
             </wp:cNvGraphicFramePr>
@@ -3011,7 +2958,7 @@
                   <pic:spPr>
                     <a:xfrm>
                       <a:off x="0" y="0"/>
-                      <a:ext cx="5612130" cy="2962275"/>
+                      <a:ext cx="5612130" cy="2983865"/>
                     </a:xfrm>
                     <a:prstGeom prst="rect">
                       <a:avLst/>
@@ -3040,12 +2987,11 @@
         <w:rPr>
           <w:noProof/>
         </w:rPr>
-        <w:lastRenderedPageBreak/>
         <w:drawing>
-          <wp:inline distT="0" distB="0" distL="0" distR="0" wp14:anchorId="20F6E4A2" wp14:editId="66B36331">
-            <wp:extent cx="5612130" cy="2969260"/>
-            <wp:effectExtent l="0" t="0" r="7620" b="2540"/>
-            <wp:docPr id="6" name="Imagen 6"/>
+          <wp:inline distT="0" distB="0" distL="0" distR="0" wp14:anchorId="6863919E" wp14:editId="126D2309">
+            <wp:extent cx="5612130" cy="2962275"/>
+            <wp:effectExtent l="0" t="0" r="7620" b="9525"/>
+            <wp:docPr id="5" name="Imagen 5"/>
             <wp:cNvGraphicFramePr>
               <a:graphicFrameLocks xmlns:a="http://schemas.openxmlformats.org/drawingml/2006/main" noChangeAspect="1"/>
             </wp:cNvGraphicFramePr>
@@ -3065,7 +3011,7 @@
                   <pic:spPr>
                     <a:xfrm>
                       <a:off x="0" y="0"/>
-                      <a:ext cx="5612130" cy="2969260"/>
+                      <a:ext cx="5612130" cy="2962275"/>
                     </a:xfrm>
                     <a:prstGeom prst="rect">
                       <a:avLst/>
@@ -3094,11 +3040,12 @@
         <w:rPr>
           <w:noProof/>
         </w:rPr>
+        <w:lastRenderedPageBreak/>
         <w:drawing>
-          <wp:inline distT="0" distB="0" distL="0" distR="0" wp14:anchorId="6A8B385F" wp14:editId="19A67FFC">
-            <wp:extent cx="5612130" cy="3144520"/>
-            <wp:effectExtent l="0" t="0" r="7620" b="0"/>
-            <wp:docPr id="7" name="Imagen 7"/>
+          <wp:inline distT="0" distB="0" distL="0" distR="0" wp14:anchorId="20F6E4A2" wp14:editId="66B36331">
+            <wp:extent cx="5612130" cy="2969260"/>
+            <wp:effectExtent l="0" t="0" r="7620" b="2540"/>
+            <wp:docPr id="6" name="Imagen 6"/>
             <wp:cNvGraphicFramePr>
               <a:graphicFrameLocks xmlns:a="http://schemas.openxmlformats.org/drawingml/2006/main" noChangeAspect="1"/>
             </wp:cNvGraphicFramePr>
@@ -3118,7 +3065,7 @@
                   <pic:spPr>
                     <a:xfrm>
                       <a:off x="0" y="0"/>
-                      <a:ext cx="5612130" cy="3144520"/>
+                      <a:ext cx="5612130" cy="2969260"/>
                     </a:xfrm>
                     <a:prstGeom prst="rect">
                       <a:avLst/>
@@ -3147,12 +3094,11 @@
         <w:rPr>
           <w:noProof/>
         </w:rPr>
-        <w:lastRenderedPageBreak/>
         <w:drawing>
-          <wp:inline distT="0" distB="0" distL="0" distR="0" wp14:anchorId="5D3C596C" wp14:editId="3733A974">
-            <wp:extent cx="5612130" cy="3108325"/>
+          <wp:inline distT="0" distB="0" distL="0" distR="0" wp14:anchorId="6A8B385F" wp14:editId="19A67FFC">
+            <wp:extent cx="5612130" cy="3144520"/>
             <wp:effectExtent l="0" t="0" r="7620" b="0"/>
-            <wp:docPr id="8" name="Imagen 8"/>
+            <wp:docPr id="7" name="Imagen 7"/>
             <wp:cNvGraphicFramePr>
               <a:graphicFrameLocks xmlns:a="http://schemas.openxmlformats.org/drawingml/2006/main" noChangeAspect="1"/>
             </wp:cNvGraphicFramePr>
@@ -3172,7 +3118,7 @@
                   <pic:spPr>
                     <a:xfrm>
                       <a:off x="0" y="0"/>
-                      <a:ext cx="5612130" cy="3108325"/>
+                      <a:ext cx="5612130" cy="3144520"/>
                     </a:xfrm>
                     <a:prstGeom prst="rect">
                       <a:avLst/>
@@ -3201,11 +3147,12 @@
         <w:rPr>
           <w:noProof/>
         </w:rPr>
+        <w:lastRenderedPageBreak/>
         <w:drawing>
-          <wp:inline distT="0" distB="0" distL="0" distR="0" wp14:anchorId="31BC9B6D" wp14:editId="6388CE4F">
-            <wp:extent cx="5612130" cy="3130550"/>
+          <wp:inline distT="0" distB="0" distL="0" distR="0" wp14:anchorId="5D3C596C" wp14:editId="3733A974">
+            <wp:extent cx="5612130" cy="3108325"/>
             <wp:effectExtent l="0" t="0" r="7620" b="0"/>
-            <wp:docPr id="9" name="Imagen 9"/>
+            <wp:docPr id="8" name="Imagen 8"/>
             <wp:cNvGraphicFramePr>
               <a:graphicFrameLocks xmlns:a="http://schemas.openxmlformats.org/drawingml/2006/main" noChangeAspect="1"/>
             </wp:cNvGraphicFramePr>
@@ -3225,7 +3172,7 @@
                   <pic:spPr>
                     <a:xfrm>
                       <a:off x="0" y="0"/>
-                      <a:ext cx="5612130" cy="3130550"/>
+                      <a:ext cx="5612130" cy="3108325"/>
                     </a:xfrm>
                     <a:prstGeom prst="rect">
                       <a:avLst/>
@@ -3250,123 +3197,15 @@
           <w:lang w:eastAsia="es-MX"/>
         </w:rPr>
       </w:pPr>
-    </w:p>
-    <w:p>
-      <w:pPr>
-        <w:spacing w:before="240" w:after="240" w:line="240" w:lineRule="auto"/>
-        <w:jc w:val="both"/>
-        <w:rPr>
-          <w:rFonts w:ascii="Arial" w:eastAsia="Times New Roman" w:hAnsi="Arial" w:cs="Arial"/>
-          <w:color w:val="000000"/>
-          <w:sz w:val="32"/>
-          <w:szCs w:val="32"/>
-          <w:lang w:eastAsia="es-MX"/>
-        </w:rPr>
-      </w:pPr>
-    </w:p>
-    <w:p>
-      <w:pPr>
-        <w:spacing w:before="240" w:after="240" w:line="240" w:lineRule="auto"/>
-        <w:jc w:val="both"/>
-        <w:rPr>
-          <w:rFonts w:ascii="Arial" w:eastAsia="Times New Roman" w:hAnsi="Arial" w:cs="Arial"/>
-          <w:color w:val="000000"/>
-          <w:sz w:val="32"/>
-          <w:szCs w:val="32"/>
-          <w:lang w:eastAsia="es-MX"/>
-        </w:rPr>
-      </w:pPr>
-    </w:p>
-    <w:p>
-      <w:pPr>
-        <w:spacing w:before="240" w:after="240" w:line="240" w:lineRule="auto"/>
-        <w:jc w:val="both"/>
-        <w:rPr>
-          <w:rFonts w:ascii="Arial" w:eastAsia="Times New Roman" w:hAnsi="Arial" w:cs="Arial"/>
-          <w:color w:val="000000"/>
-          <w:sz w:val="32"/>
-          <w:szCs w:val="32"/>
-          <w:lang w:eastAsia="es-MX"/>
-        </w:rPr>
-      </w:pPr>
-    </w:p>
-    <w:p>
-      <w:pPr>
-        <w:spacing w:before="240" w:after="240" w:line="240" w:lineRule="auto"/>
-        <w:jc w:val="both"/>
-        <w:rPr>
-          <w:rFonts w:ascii="Times New Roman" w:eastAsia="Times New Roman" w:hAnsi="Times New Roman" w:cs="Times New Roman"/>
-          <w:sz w:val="24"/>
-          <w:szCs w:val="24"/>
-          <w:lang w:eastAsia="es-MX"/>
-        </w:rPr>
-      </w:pPr>
-      <w:r>
-        <w:rPr>
-          <w:rFonts w:ascii="Arial" w:eastAsia="Times New Roman" w:hAnsi="Arial" w:cs="Arial"/>
-          <w:color w:val="000000"/>
-          <w:sz w:val="32"/>
-          <w:szCs w:val="32"/>
-          <w:lang w:eastAsia="es-MX"/>
-        </w:rPr>
-        <w:lastRenderedPageBreak/>
-        <w:t>2.- Diseño y modelado</w:t>
-      </w:r>
-    </w:p>
-    <w:p>
-      <w:pPr>
-        <w:spacing w:after="0" w:line="240" w:lineRule="auto"/>
-        <w:rPr>
-          <w:rFonts w:ascii="Times New Roman" w:eastAsia="Times New Roman" w:hAnsi="Times New Roman" w:cs="Times New Roman"/>
-          <w:sz w:val="24"/>
-          <w:szCs w:val="24"/>
-          <w:lang w:eastAsia="es-MX"/>
-        </w:rPr>
-      </w:pPr>
-    </w:p>
-    <w:p>
-      <w:pPr>
-        <w:spacing w:after="0" w:line="240" w:lineRule="auto"/>
-        <w:rPr>
-          <w:rFonts w:ascii="Times New Roman" w:eastAsia="Times New Roman" w:hAnsi="Times New Roman" w:cs="Times New Roman"/>
-          <w:sz w:val="24"/>
-          <w:szCs w:val="24"/>
-          <w:lang w:eastAsia="es-MX"/>
-        </w:rPr>
-      </w:pPr>
-      <w:r>
-        <w:rPr>
-          <w:rFonts w:ascii="Arial" w:eastAsia="Times New Roman" w:hAnsi="Arial" w:cs="Arial"/>
-          <w:b/>
-          <w:bCs/>
-          <w:color w:val="000000"/>
-          <w:sz w:val="24"/>
-          <w:szCs w:val="24"/>
-          <w:lang w:eastAsia="es-MX"/>
-        </w:rPr>
-        <w:t>Diagrama Relacional</w:t>
-      </w:r>
-    </w:p>
-    <w:p>
-      <w:pPr>
-        <w:spacing w:before="240" w:after="240" w:line="240" w:lineRule="auto"/>
-        <w:jc w:val="center"/>
-        <w:rPr>
-          <w:rFonts w:ascii="Times New Roman" w:eastAsia="Times New Roman" w:hAnsi="Times New Roman" w:cs="Times New Roman"/>
-          <w:sz w:val="24"/>
-          <w:szCs w:val="24"/>
-          <w:lang w:eastAsia="es-MX"/>
-        </w:rPr>
-      </w:pPr>
       <w:r>
         <w:rPr>
           <w:noProof/>
         </w:rPr>
         <w:drawing>
-          <wp:inline distT="0" distB="0" distL="0" distR="0" wp14:anchorId="5972381D" wp14:editId="3F4DBF84">
-            <wp:extent cx="5612130" cy="4274820"/>
+          <wp:inline distT="0" distB="0" distL="0" distR="0" wp14:anchorId="31BC9B6D" wp14:editId="6388CE4F">
+            <wp:extent cx="5612130" cy="3130550"/>
             <wp:effectExtent l="0" t="0" r="7620" b="0"/>
-            <wp:docPr id="10" name="Imagen 10"/>
+            <wp:docPr id="9" name="Imagen 9"/>
             <wp:cNvGraphicFramePr>
               <a:graphicFrameLocks xmlns:a="http://schemas.openxmlformats.org/drawingml/2006/main" noChangeAspect="1"/>
             </wp:cNvGraphicFramePr>
@@ -3386,6 +3225,167 @@
                   <pic:spPr>
                     <a:xfrm>
                       <a:off x="0" y="0"/>
+                      <a:ext cx="5612130" cy="3130550"/>
+                    </a:xfrm>
+                    <a:prstGeom prst="rect">
+                      <a:avLst/>
+                    </a:prstGeom>
+                  </pic:spPr>
+                </pic:pic>
+              </a:graphicData>
+            </a:graphic>
+          </wp:inline>
+        </w:drawing>
+      </w:r>
+    </w:p>
+    <w:p>
+      <w:pPr>
+        <w:spacing w:before="240" w:after="240" w:line="240" w:lineRule="auto"/>
+        <w:jc w:val="both"/>
+        <w:rPr>
+          <w:rFonts w:ascii="Arial" w:eastAsia="Times New Roman" w:hAnsi="Arial" w:cs="Arial"/>
+          <w:color w:val="000000"/>
+          <w:sz w:val="32"/>
+          <w:szCs w:val="32"/>
+          <w:lang w:eastAsia="es-MX"/>
+        </w:rPr>
+      </w:pPr>
+    </w:p>
+    <w:p>
+      <w:pPr>
+        <w:spacing w:before="240" w:after="240" w:line="240" w:lineRule="auto"/>
+        <w:jc w:val="both"/>
+        <w:rPr>
+          <w:rFonts w:ascii="Arial" w:eastAsia="Times New Roman" w:hAnsi="Arial" w:cs="Arial"/>
+          <w:color w:val="000000"/>
+          <w:sz w:val="32"/>
+          <w:szCs w:val="32"/>
+          <w:lang w:eastAsia="es-MX"/>
+        </w:rPr>
+      </w:pPr>
+    </w:p>
+    <w:p>
+      <w:pPr>
+        <w:spacing w:before="240" w:after="240" w:line="240" w:lineRule="auto"/>
+        <w:jc w:val="both"/>
+        <w:rPr>
+          <w:rFonts w:ascii="Arial" w:eastAsia="Times New Roman" w:hAnsi="Arial" w:cs="Arial"/>
+          <w:color w:val="000000"/>
+          <w:sz w:val="32"/>
+          <w:szCs w:val="32"/>
+          <w:lang w:eastAsia="es-MX"/>
+        </w:rPr>
+      </w:pPr>
+    </w:p>
+    <w:p>
+      <w:pPr>
+        <w:spacing w:before="240" w:after="240" w:line="240" w:lineRule="auto"/>
+        <w:jc w:val="both"/>
+        <w:rPr>
+          <w:rFonts w:ascii="Arial" w:eastAsia="Times New Roman" w:hAnsi="Arial" w:cs="Arial"/>
+          <w:color w:val="000000"/>
+          <w:sz w:val="32"/>
+          <w:szCs w:val="32"/>
+          <w:lang w:eastAsia="es-MX"/>
+        </w:rPr>
+      </w:pPr>
+    </w:p>
+    <w:p>
+      <w:pPr>
+        <w:spacing w:before="240" w:after="240" w:line="240" w:lineRule="auto"/>
+        <w:jc w:val="both"/>
+        <w:rPr>
+          <w:rFonts w:ascii="Times New Roman" w:eastAsia="Times New Roman" w:hAnsi="Times New Roman" w:cs="Times New Roman"/>
+          <w:sz w:val="24"/>
+          <w:szCs w:val="24"/>
+          <w:lang w:eastAsia="es-MX"/>
+        </w:rPr>
+      </w:pPr>
+      <w:r>
+        <w:rPr>
+          <w:rFonts w:ascii="Arial" w:eastAsia="Times New Roman" w:hAnsi="Arial" w:cs="Arial"/>
+          <w:color w:val="000000"/>
+          <w:sz w:val="32"/>
+          <w:szCs w:val="32"/>
+          <w:lang w:eastAsia="es-MX"/>
+        </w:rPr>
+        <w:lastRenderedPageBreak/>
+        <w:t>2.- Diseño y modelado</w:t>
+      </w:r>
+    </w:p>
+    <w:p>
+      <w:pPr>
+        <w:spacing w:after="0" w:line="240" w:lineRule="auto"/>
+        <w:rPr>
+          <w:rFonts w:ascii="Times New Roman" w:eastAsia="Times New Roman" w:hAnsi="Times New Roman" w:cs="Times New Roman"/>
+          <w:sz w:val="24"/>
+          <w:szCs w:val="24"/>
+          <w:lang w:eastAsia="es-MX"/>
+        </w:rPr>
+      </w:pPr>
+    </w:p>
+    <w:p>
+      <w:pPr>
+        <w:spacing w:after="0" w:line="240" w:lineRule="auto"/>
+        <w:rPr>
+          <w:rFonts w:ascii="Times New Roman" w:eastAsia="Times New Roman" w:hAnsi="Times New Roman" w:cs="Times New Roman"/>
+          <w:sz w:val="24"/>
+          <w:szCs w:val="24"/>
+          <w:lang w:eastAsia="es-MX"/>
+        </w:rPr>
+      </w:pPr>
+      <w:r>
+        <w:rPr>
+          <w:rFonts w:ascii="Arial" w:eastAsia="Times New Roman" w:hAnsi="Arial" w:cs="Arial"/>
+          <w:b/>
+          <w:bCs/>
+          <w:color w:val="000000"/>
+          <w:sz w:val="24"/>
+          <w:szCs w:val="24"/>
+          <w:lang w:eastAsia="es-MX"/>
+        </w:rPr>
+        <w:t>Diagrama Relacional</w:t>
+      </w:r>
+    </w:p>
+    <w:p>
+      <w:pPr>
+        <w:spacing w:before="240" w:after="240" w:line="240" w:lineRule="auto"/>
+        <w:jc w:val="center"/>
+        <w:rPr>
+          <w:rFonts w:ascii="Times New Roman" w:eastAsia="Times New Roman" w:hAnsi="Times New Roman" w:cs="Times New Roman"/>
+          <w:sz w:val="24"/>
+          <w:szCs w:val="24"/>
+          <w:lang w:eastAsia="es-MX"/>
+        </w:rPr>
+      </w:pPr>
+      <w:r>
+        <w:rPr>
+          <w:noProof/>
+        </w:rPr>
+        <w:drawing>
+          <wp:inline distT="0" distB="0" distL="0" distR="0" wp14:anchorId="5972381D" wp14:editId="3F4DBF84">
+            <wp:extent cx="5612130" cy="4274820"/>
+            <wp:effectExtent l="0" t="0" r="7620" b="0"/>
+            <wp:docPr id="10" name="Imagen 10"/>
+            <wp:cNvGraphicFramePr>
+              <a:graphicFrameLocks xmlns:a="http://schemas.openxmlformats.org/drawingml/2006/main" noChangeAspect="1"/>
+            </wp:cNvGraphicFramePr>
+            <a:graphic xmlns:a="http://schemas.openxmlformats.org/drawingml/2006/main">
+              <a:graphicData uri="http://schemas.openxmlformats.org/drawingml/2006/picture">
+                <pic:pic xmlns:pic="http://schemas.openxmlformats.org/drawingml/2006/picture">
+                  <pic:nvPicPr>
+                    <pic:cNvPr id="1" name=""/>
+                    <pic:cNvPicPr/>
+                  </pic:nvPicPr>
+                  <pic:blipFill>
+                    <a:blip r:embed="rId15"/>
+                    <a:stretch>
+                      <a:fillRect/>
+                    </a:stretch>
+                  </pic:blipFill>
+                  <pic:spPr>
+                    <a:xfrm>
+                      <a:off x="0" y="0"/>
                       <a:ext cx="5612130" cy="4274820"/>
                     </a:xfrm>
                     <a:prstGeom prst="rect">
@@ -3434,28 +3434,2552 @@
         <w:spacing w:before="240" w:after="240" w:line="240" w:lineRule="auto"/>
         <w:jc w:val="both"/>
         <w:rPr>
-          <w:rFonts w:ascii="Times New Roman" w:eastAsia="Times New Roman" w:hAnsi="Times New Roman" w:cs="Times New Roman"/>
-          <w:sz w:val="24"/>
-          <w:szCs w:val="24"/>
-          <w:lang w:eastAsia="es-MX"/>
-        </w:rPr>
-      </w:pPr>
-      <w:r>
-        <w:rPr>
           <w:rFonts w:ascii="Arial" w:eastAsia="Times New Roman" w:hAnsi="Arial" w:cs="Arial"/>
           <w:color w:val="000000"/>
           <w:sz w:val="32"/>
           <w:szCs w:val="32"/>
           <w:lang w:eastAsia="es-MX"/>
         </w:rPr>
+      </w:pPr>
+      <w:r>
+        <w:rPr>
+          <w:rFonts w:ascii="Arial" w:eastAsia="Times New Roman" w:hAnsi="Arial" w:cs="Arial"/>
+          <w:color w:val="000000"/>
+          <w:sz w:val="32"/>
+          <w:szCs w:val="32"/>
+          <w:lang w:eastAsia="es-MX"/>
+        </w:rPr>
         <w:t>3.- Desarrollo de código</w:t>
       </w:r>
     </w:p>
     <w:p>
       <w:pPr>
-        <w:pStyle w:val="NormalWeb"/>
-        <w:spacing w:before="240" w:beforeAutospacing="0" w:after="240" w:afterAutospacing="0"/>
-      </w:pPr>
+        <w:spacing w:before="240" w:after="240" w:line="240" w:lineRule="auto"/>
+        <w:jc w:val="both"/>
+        <w:rPr>
+          <w:rFonts w:ascii="Times New Roman" w:eastAsia="Times New Roman" w:hAnsi="Times New Roman" w:cs="Times New Roman"/>
+          <w:sz w:val="24"/>
+          <w:szCs w:val="24"/>
+          <w:lang w:val="en-US" w:eastAsia="es-MX"/>
+        </w:rPr>
+      </w:pPr>
+      <w:proofErr w:type="spellStart"/>
+      <w:r>
+        <w:rPr>
+          <w:rFonts w:ascii="Arial" w:eastAsia="Times New Roman" w:hAnsi="Arial" w:cs="Arial"/>
+          <w:color w:val="000000"/>
+          <w:sz w:val="32"/>
+          <w:szCs w:val="32"/>
+          <w:lang w:val="en-US" w:eastAsia="es-MX"/>
+        </w:rPr>
+        <w:t>c</w:t>
+      </w:r>
+      <w:r>
+        <w:rPr>
+          <w:rFonts w:ascii="Arial" w:eastAsia="Times New Roman" w:hAnsi="Arial" w:cs="Arial"/>
+          <w:color w:val="000000"/>
+          <w:sz w:val="32"/>
+          <w:szCs w:val="32"/>
+          <w:lang w:val="en-US" w:eastAsia="es-MX"/>
+        </w:rPr>
+        <w:t>réate</w:t>
+      </w:r>
+      <w:proofErr w:type="spellEnd"/>
+      <w:r>
+        <w:rPr>
+          <w:rFonts w:ascii="Arial" w:eastAsia="Times New Roman" w:hAnsi="Arial" w:cs="Arial"/>
+          <w:color w:val="000000"/>
+          <w:sz w:val="32"/>
+          <w:szCs w:val="32"/>
+          <w:lang w:val="en-US" w:eastAsia="es-MX"/>
+        </w:rPr>
+        <w:t xml:space="preserve"> database </w:t>
+      </w:r>
+      <w:proofErr w:type="spellStart"/>
+      <w:r>
+        <w:rPr>
+          <w:rFonts w:ascii="Arial" w:eastAsia="Times New Roman" w:hAnsi="Arial" w:cs="Arial"/>
+          <w:color w:val="000000"/>
+          <w:sz w:val="32"/>
+          <w:szCs w:val="32"/>
+          <w:lang w:val="en-US" w:eastAsia="es-MX"/>
+        </w:rPr>
+        <w:t>zoot</w:t>
+      </w:r>
+      <w:r>
+        <w:rPr>
+          <w:rFonts w:ascii="Arial" w:eastAsia="Times New Roman" w:hAnsi="Arial" w:cs="Arial"/>
+          <w:color w:val="000000"/>
+          <w:sz w:val="32"/>
+          <w:szCs w:val="32"/>
+          <w:lang w:val="en-US" w:eastAsia="es-MX"/>
+        </w:rPr>
+        <w:t>ec</w:t>
+      </w:r>
+      <w:proofErr w:type="spellEnd"/>
+    </w:p>
+    <w:p>
+      <w:pPr>
+        <w:pStyle w:val="NormalWeb"/>
+        <w:spacing w:before="0" w:beforeAutospacing="0" w:after="0" w:afterAutospacing="0"/>
+        <w:rPr>
+          <w:rFonts w:ascii="Arial" w:hAnsi="Arial" w:cs="Arial"/>
+          <w:lang w:val="en-US"/>
+        </w:rPr>
+      </w:pPr>
+      <w:r>
+        <w:rPr>
+          <w:rFonts w:ascii="Arial" w:hAnsi="Arial" w:cs="Arial"/>
+          <w:lang w:val="en-US"/>
+        </w:rPr>
+        <w:t xml:space="preserve">create table </w:t>
+      </w:r>
+      <w:proofErr w:type="gramStart"/>
+      <w:r>
+        <w:rPr>
+          <w:rFonts w:ascii="Arial" w:hAnsi="Arial" w:cs="Arial"/>
+          <w:lang w:val="en-US"/>
+        </w:rPr>
+        <w:t>animal(</w:t>
+      </w:r>
+      <w:proofErr w:type="gramEnd"/>
+    </w:p>
+    <w:p>
+      <w:pPr>
+        <w:pStyle w:val="NormalWeb"/>
+        <w:spacing w:before="0" w:beforeAutospacing="0" w:after="0" w:afterAutospacing="0"/>
+        <w:rPr>
+          <w:rFonts w:ascii="Arial" w:hAnsi="Arial" w:cs="Arial"/>
+          <w:lang w:val="en-US"/>
+        </w:rPr>
+      </w:pPr>
+      <w:proofErr w:type="spellStart"/>
+      <w:r>
+        <w:rPr>
+          <w:rFonts w:ascii="Arial" w:hAnsi="Arial" w:cs="Arial"/>
+          <w:lang w:val="en-US"/>
+        </w:rPr>
+        <w:t>id_animal</w:t>
+      </w:r>
+      <w:proofErr w:type="spellEnd"/>
+      <w:r>
+        <w:rPr>
+          <w:rFonts w:ascii="Arial" w:hAnsi="Arial" w:cs="Arial"/>
+          <w:lang w:val="en-US"/>
+        </w:rPr>
+        <w:t xml:space="preserve"> int primary key not null,</w:t>
+      </w:r>
+    </w:p>
+    <w:p>
+      <w:pPr>
+        <w:pStyle w:val="NormalWeb"/>
+        <w:spacing w:before="0" w:beforeAutospacing="0" w:after="0" w:afterAutospacing="0"/>
+        <w:rPr>
+          <w:rFonts w:ascii="Arial" w:hAnsi="Arial" w:cs="Arial"/>
+        </w:rPr>
+      </w:pPr>
+      <w:r>
+        <w:rPr>
+          <w:rFonts w:ascii="Arial" w:hAnsi="Arial" w:cs="Arial"/>
+        </w:rPr>
+        <w:t xml:space="preserve">Color </w:t>
+      </w:r>
+      <w:proofErr w:type="spellStart"/>
+      <w:proofErr w:type="gramStart"/>
+      <w:r>
+        <w:rPr>
+          <w:rFonts w:ascii="Arial" w:hAnsi="Arial" w:cs="Arial"/>
+        </w:rPr>
+        <w:t>varchar</w:t>
+      </w:r>
+      <w:proofErr w:type="spellEnd"/>
+      <w:r>
+        <w:rPr>
+          <w:rFonts w:ascii="Arial" w:hAnsi="Arial" w:cs="Arial"/>
+        </w:rPr>
+        <w:t>(</w:t>
+      </w:r>
+      <w:proofErr w:type="gramEnd"/>
+      <w:r>
+        <w:rPr>
+          <w:rFonts w:ascii="Arial" w:hAnsi="Arial" w:cs="Arial"/>
+        </w:rPr>
+        <w:t>45),</w:t>
+      </w:r>
+    </w:p>
+    <w:p>
+      <w:pPr>
+        <w:pStyle w:val="NormalWeb"/>
+        <w:spacing w:before="0" w:beforeAutospacing="0" w:after="0" w:afterAutospacing="0"/>
+        <w:rPr>
+          <w:rFonts w:ascii="Arial" w:hAnsi="Arial" w:cs="Arial"/>
+        </w:rPr>
+      </w:pPr>
+      <w:proofErr w:type="spellStart"/>
+      <w:r>
+        <w:rPr>
+          <w:rFonts w:ascii="Arial" w:hAnsi="Arial" w:cs="Arial"/>
+        </w:rPr>
+        <w:t>Color_Extra</w:t>
+      </w:r>
+      <w:proofErr w:type="spellEnd"/>
+      <w:r>
+        <w:rPr>
+          <w:rFonts w:ascii="Arial" w:hAnsi="Arial" w:cs="Arial"/>
+        </w:rPr>
+        <w:t xml:space="preserve"> </w:t>
+      </w:r>
+      <w:proofErr w:type="spellStart"/>
+      <w:proofErr w:type="gramStart"/>
+      <w:r>
+        <w:rPr>
+          <w:rFonts w:ascii="Arial" w:hAnsi="Arial" w:cs="Arial"/>
+        </w:rPr>
+        <w:t>varchar</w:t>
+      </w:r>
+      <w:proofErr w:type="spellEnd"/>
+      <w:r>
+        <w:rPr>
+          <w:rFonts w:ascii="Arial" w:hAnsi="Arial" w:cs="Arial"/>
+        </w:rPr>
+        <w:t>(</w:t>
+      </w:r>
+      <w:proofErr w:type="gramEnd"/>
+      <w:r>
+        <w:rPr>
+          <w:rFonts w:ascii="Arial" w:hAnsi="Arial" w:cs="Arial"/>
+        </w:rPr>
+        <w:t>45),</w:t>
+      </w:r>
+    </w:p>
+    <w:p>
+      <w:pPr>
+        <w:pStyle w:val="NormalWeb"/>
+        <w:spacing w:before="0" w:beforeAutospacing="0" w:after="0" w:afterAutospacing="0"/>
+        <w:rPr>
+          <w:rFonts w:ascii="Arial" w:hAnsi="Arial" w:cs="Arial"/>
+        </w:rPr>
+      </w:pPr>
+      <w:r>
+        <w:rPr>
+          <w:rFonts w:ascii="Arial" w:hAnsi="Arial" w:cs="Arial"/>
+        </w:rPr>
+        <w:t xml:space="preserve">Foto </w:t>
+      </w:r>
+      <w:proofErr w:type="spellStart"/>
+      <w:proofErr w:type="gramStart"/>
+      <w:r>
+        <w:rPr>
+          <w:rFonts w:ascii="Arial" w:hAnsi="Arial" w:cs="Arial"/>
+        </w:rPr>
+        <w:t>varchar</w:t>
+      </w:r>
+      <w:proofErr w:type="spellEnd"/>
+      <w:r>
+        <w:rPr>
+          <w:rFonts w:ascii="Arial" w:hAnsi="Arial" w:cs="Arial"/>
+        </w:rPr>
+        <w:t>(</w:t>
+      </w:r>
+      <w:proofErr w:type="gramEnd"/>
+      <w:r>
+        <w:rPr>
+          <w:rFonts w:ascii="Arial" w:hAnsi="Arial" w:cs="Arial"/>
+        </w:rPr>
+        <w:t>45),</w:t>
+      </w:r>
+    </w:p>
+    <w:p>
+      <w:pPr>
+        <w:pStyle w:val="NormalWeb"/>
+        <w:spacing w:before="0" w:beforeAutospacing="0" w:after="0" w:afterAutospacing="0"/>
+        <w:rPr>
+          <w:rFonts w:ascii="Arial" w:hAnsi="Arial" w:cs="Arial"/>
+        </w:rPr>
+      </w:pPr>
+      <w:proofErr w:type="spellStart"/>
+      <w:r>
+        <w:rPr>
+          <w:rFonts w:ascii="Arial" w:hAnsi="Arial" w:cs="Arial"/>
+        </w:rPr>
+        <w:t>Fecha_entrada</w:t>
+      </w:r>
+      <w:proofErr w:type="spellEnd"/>
+      <w:r>
+        <w:rPr>
+          <w:rFonts w:ascii="Arial" w:hAnsi="Arial" w:cs="Arial"/>
+        </w:rPr>
+        <w:t xml:space="preserve"> DATETIME,</w:t>
+      </w:r>
+    </w:p>
+    <w:p>
+      <w:pPr>
+        <w:pStyle w:val="NormalWeb"/>
+        <w:spacing w:before="0" w:beforeAutospacing="0" w:after="0" w:afterAutospacing="0"/>
+        <w:rPr>
+          <w:rFonts w:ascii="Arial" w:hAnsi="Arial" w:cs="Arial"/>
+        </w:rPr>
+      </w:pPr>
+      <w:proofErr w:type="spellStart"/>
+      <w:r>
+        <w:rPr>
+          <w:rFonts w:ascii="Arial" w:hAnsi="Arial" w:cs="Arial"/>
+        </w:rPr>
+        <w:t>Fehca_salida</w:t>
+      </w:r>
+      <w:proofErr w:type="spellEnd"/>
+      <w:r>
+        <w:rPr>
+          <w:rFonts w:ascii="Arial" w:hAnsi="Arial" w:cs="Arial"/>
+        </w:rPr>
+        <w:t xml:space="preserve"> DATETIME,</w:t>
+      </w:r>
+      <w:bookmarkStart w:id="1" w:name="_GoBack"/>
+      <w:bookmarkEnd w:id="1"/>
+    </w:p>
+    <w:p>
+      <w:pPr>
+        <w:pStyle w:val="NormalWeb"/>
+        <w:spacing w:before="0" w:beforeAutospacing="0" w:after="0" w:afterAutospacing="0"/>
+        <w:rPr>
+          <w:rFonts w:ascii="Arial" w:hAnsi="Arial" w:cs="Arial"/>
+        </w:rPr>
+      </w:pPr>
+      <w:proofErr w:type="spellStart"/>
+      <w:r>
+        <w:rPr>
+          <w:rFonts w:ascii="Arial" w:hAnsi="Arial" w:cs="Arial"/>
+        </w:rPr>
+        <w:lastRenderedPageBreak/>
+        <w:t>Tamaño_animal_id_tamano</w:t>
+      </w:r>
+      <w:proofErr w:type="spellEnd"/>
+      <w:r>
+        <w:rPr>
+          <w:rFonts w:ascii="Arial" w:hAnsi="Arial" w:cs="Arial"/>
+        </w:rPr>
+        <w:t xml:space="preserve"> </w:t>
+      </w:r>
+      <w:proofErr w:type="spellStart"/>
+      <w:r>
+        <w:rPr>
+          <w:rFonts w:ascii="Arial" w:hAnsi="Arial" w:cs="Arial"/>
+        </w:rPr>
+        <w:t>int</w:t>
+      </w:r>
+      <w:proofErr w:type="spellEnd"/>
+      <w:r>
+        <w:rPr>
+          <w:rFonts w:ascii="Arial" w:hAnsi="Arial" w:cs="Arial"/>
+        </w:rPr>
+        <w:t xml:space="preserve"> </w:t>
+      </w:r>
+      <w:proofErr w:type="spellStart"/>
+      <w:r>
+        <w:rPr>
+          <w:rFonts w:ascii="Arial" w:hAnsi="Arial" w:cs="Arial"/>
+        </w:rPr>
+        <w:t>foreign</w:t>
+      </w:r>
+      <w:proofErr w:type="spellEnd"/>
+      <w:r>
+        <w:rPr>
+          <w:rFonts w:ascii="Arial" w:hAnsi="Arial" w:cs="Arial"/>
+        </w:rPr>
+        <w:t xml:space="preserve"> </w:t>
+      </w:r>
+      <w:proofErr w:type="spellStart"/>
+      <w:r>
+        <w:rPr>
+          <w:rFonts w:ascii="Arial" w:hAnsi="Arial" w:cs="Arial"/>
+        </w:rPr>
+        <w:t>key</w:t>
+      </w:r>
+      <w:proofErr w:type="spellEnd"/>
+      <w:r>
+        <w:rPr>
+          <w:rFonts w:ascii="Arial" w:hAnsi="Arial" w:cs="Arial"/>
+        </w:rPr>
+        <w:t xml:space="preserve"> </w:t>
+      </w:r>
+      <w:proofErr w:type="spellStart"/>
+      <w:r>
+        <w:rPr>
+          <w:rFonts w:ascii="Arial" w:hAnsi="Arial" w:cs="Arial"/>
+        </w:rPr>
+        <w:t>references</w:t>
+      </w:r>
+      <w:proofErr w:type="spellEnd"/>
+      <w:r>
+        <w:rPr>
+          <w:rFonts w:ascii="Arial" w:hAnsi="Arial" w:cs="Arial"/>
+        </w:rPr>
+        <w:t xml:space="preserve"> </w:t>
+      </w:r>
+      <w:proofErr w:type="spellStart"/>
+      <w:r>
+        <w:rPr>
+          <w:rFonts w:ascii="Arial" w:hAnsi="Arial" w:cs="Arial"/>
+        </w:rPr>
+        <w:t>Tamano_animal</w:t>
+      </w:r>
+      <w:proofErr w:type="spellEnd"/>
+      <w:r>
+        <w:rPr>
+          <w:rFonts w:ascii="Arial" w:hAnsi="Arial" w:cs="Arial"/>
+        </w:rPr>
+        <w:t>(</w:t>
+      </w:r>
+      <w:proofErr w:type="spellStart"/>
+      <w:r>
+        <w:rPr>
+          <w:rFonts w:ascii="Arial" w:hAnsi="Arial" w:cs="Arial"/>
+        </w:rPr>
+        <w:t>id_tamano</w:t>
+      </w:r>
+      <w:proofErr w:type="spellEnd"/>
+      <w:r>
+        <w:rPr>
+          <w:rFonts w:ascii="Arial" w:hAnsi="Arial" w:cs="Arial"/>
+        </w:rPr>
+        <w:t>),</w:t>
+      </w:r>
+    </w:p>
+    <w:p>
+      <w:pPr>
+        <w:pStyle w:val="NormalWeb"/>
+        <w:spacing w:before="0" w:beforeAutospacing="0" w:after="0" w:afterAutospacing="0"/>
+        <w:rPr>
+          <w:rFonts w:ascii="Arial" w:hAnsi="Arial" w:cs="Arial"/>
+        </w:rPr>
+      </w:pPr>
+      <w:proofErr w:type="spellStart"/>
+      <w:r>
+        <w:rPr>
+          <w:rFonts w:ascii="Arial" w:hAnsi="Arial" w:cs="Arial"/>
+        </w:rPr>
+        <w:t>edad_animal_id_edad</w:t>
+      </w:r>
+      <w:proofErr w:type="spellEnd"/>
+      <w:r>
+        <w:rPr>
+          <w:rFonts w:ascii="Arial" w:hAnsi="Arial" w:cs="Arial"/>
+        </w:rPr>
+        <w:t xml:space="preserve"> </w:t>
+      </w:r>
+      <w:proofErr w:type="spellStart"/>
+      <w:r>
+        <w:rPr>
+          <w:rFonts w:ascii="Arial" w:hAnsi="Arial" w:cs="Arial"/>
+        </w:rPr>
+        <w:t>int</w:t>
+      </w:r>
+      <w:proofErr w:type="spellEnd"/>
+      <w:r>
+        <w:rPr>
+          <w:rFonts w:ascii="Arial" w:hAnsi="Arial" w:cs="Arial"/>
+        </w:rPr>
+        <w:t xml:space="preserve"> </w:t>
+      </w:r>
+      <w:proofErr w:type="spellStart"/>
+      <w:r>
+        <w:rPr>
+          <w:rFonts w:ascii="Arial" w:hAnsi="Arial" w:cs="Arial"/>
+        </w:rPr>
+        <w:t>foreign</w:t>
+      </w:r>
+      <w:proofErr w:type="spellEnd"/>
+      <w:r>
+        <w:rPr>
+          <w:rFonts w:ascii="Arial" w:hAnsi="Arial" w:cs="Arial"/>
+        </w:rPr>
+        <w:t xml:space="preserve"> </w:t>
+      </w:r>
+      <w:proofErr w:type="spellStart"/>
+      <w:r>
+        <w:rPr>
+          <w:rFonts w:ascii="Arial" w:hAnsi="Arial" w:cs="Arial"/>
+        </w:rPr>
+        <w:t>key</w:t>
+      </w:r>
+      <w:proofErr w:type="spellEnd"/>
+      <w:r>
+        <w:rPr>
+          <w:rFonts w:ascii="Arial" w:hAnsi="Arial" w:cs="Arial"/>
+        </w:rPr>
+        <w:t xml:space="preserve"> </w:t>
+      </w:r>
+      <w:proofErr w:type="spellStart"/>
+      <w:r>
+        <w:rPr>
+          <w:rFonts w:ascii="Arial" w:hAnsi="Arial" w:cs="Arial"/>
+        </w:rPr>
+        <w:t>references</w:t>
+      </w:r>
+      <w:proofErr w:type="spellEnd"/>
+      <w:r>
+        <w:rPr>
+          <w:rFonts w:ascii="Arial" w:hAnsi="Arial" w:cs="Arial"/>
+        </w:rPr>
+        <w:t xml:space="preserve"> </w:t>
+      </w:r>
+      <w:proofErr w:type="spellStart"/>
+      <w:r>
+        <w:rPr>
+          <w:rFonts w:ascii="Arial" w:hAnsi="Arial" w:cs="Arial"/>
+        </w:rPr>
+        <w:t>Edad_animal</w:t>
+      </w:r>
+      <w:proofErr w:type="spellEnd"/>
+      <w:r>
+        <w:rPr>
+          <w:rFonts w:ascii="Arial" w:hAnsi="Arial" w:cs="Arial"/>
+        </w:rPr>
+        <w:t>(</w:t>
+      </w:r>
+      <w:proofErr w:type="spellStart"/>
+      <w:r>
+        <w:rPr>
+          <w:rFonts w:ascii="Arial" w:hAnsi="Arial" w:cs="Arial"/>
+        </w:rPr>
+        <w:t>id_edad</w:t>
+      </w:r>
+      <w:proofErr w:type="spellEnd"/>
+      <w:r>
+        <w:rPr>
+          <w:rFonts w:ascii="Arial" w:hAnsi="Arial" w:cs="Arial"/>
+        </w:rPr>
+        <w:t>),</w:t>
+      </w:r>
+    </w:p>
+    <w:p>
+      <w:pPr>
+        <w:pStyle w:val="NormalWeb"/>
+        <w:spacing w:before="0" w:beforeAutospacing="0" w:after="0" w:afterAutospacing="0"/>
+        <w:rPr>
+          <w:rFonts w:ascii="Arial" w:hAnsi="Arial" w:cs="Arial"/>
+          <w:lang w:val="en-US"/>
+        </w:rPr>
+      </w:pPr>
+      <w:proofErr w:type="spellStart"/>
+      <w:r>
+        <w:rPr>
+          <w:rFonts w:ascii="Arial" w:hAnsi="Arial" w:cs="Arial"/>
+          <w:lang w:val="en-US"/>
+        </w:rPr>
+        <w:t>Sexo_animal_id_sexo</w:t>
+      </w:r>
+      <w:proofErr w:type="spellEnd"/>
+      <w:r>
+        <w:rPr>
+          <w:rFonts w:ascii="Arial" w:hAnsi="Arial" w:cs="Arial"/>
+          <w:lang w:val="en-US"/>
+        </w:rPr>
+        <w:t xml:space="preserve"> int foreign key references </w:t>
+      </w:r>
+      <w:proofErr w:type="spellStart"/>
+      <w:r>
+        <w:rPr>
+          <w:rFonts w:ascii="Arial" w:hAnsi="Arial" w:cs="Arial"/>
+          <w:lang w:val="en-US"/>
+        </w:rPr>
+        <w:t>Sexo_animal</w:t>
+      </w:r>
+      <w:proofErr w:type="spellEnd"/>
+      <w:r>
+        <w:rPr>
+          <w:rFonts w:ascii="Arial" w:hAnsi="Arial" w:cs="Arial"/>
+          <w:lang w:val="en-US"/>
+        </w:rPr>
+        <w:t>(</w:t>
+      </w:r>
+      <w:proofErr w:type="spellStart"/>
+      <w:r>
+        <w:rPr>
+          <w:rFonts w:ascii="Arial" w:hAnsi="Arial" w:cs="Arial"/>
+          <w:lang w:val="en-US"/>
+        </w:rPr>
+        <w:t>id_sexo</w:t>
+      </w:r>
+      <w:proofErr w:type="spellEnd"/>
+      <w:r>
+        <w:rPr>
+          <w:rFonts w:ascii="Arial" w:hAnsi="Arial" w:cs="Arial"/>
+          <w:lang w:val="en-US"/>
+        </w:rPr>
+        <w:t>),</w:t>
+      </w:r>
+    </w:p>
+    <w:p>
+      <w:pPr>
+        <w:pStyle w:val="NormalWeb"/>
+        <w:spacing w:before="0" w:beforeAutospacing="0" w:after="0" w:afterAutospacing="0"/>
+        <w:rPr>
+          <w:rFonts w:ascii="Arial" w:hAnsi="Arial" w:cs="Arial"/>
+          <w:lang w:val="en-US"/>
+        </w:rPr>
+      </w:pPr>
+      <w:proofErr w:type="spellStart"/>
+      <w:r>
+        <w:rPr>
+          <w:rFonts w:ascii="Arial" w:hAnsi="Arial" w:cs="Arial"/>
+          <w:lang w:val="en-US"/>
+        </w:rPr>
+        <w:t>Estatus_animal_id_estatus</w:t>
+      </w:r>
+      <w:proofErr w:type="spellEnd"/>
+      <w:r>
+        <w:rPr>
+          <w:rFonts w:ascii="Arial" w:hAnsi="Arial" w:cs="Arial"/>
+          <w:lang w:val="en-US"/>
+        </w:rPr>
+        <w:t xml:space="preserve"> int foreign key references </w:t>
+      </w:r>
+      <w:proofErr w:type="spellStart"/>
+      <w:r>
+        <w:rPr>
+          <w:rFonts w:ascii="Arial" w:hAnsi="Arial" w:cs="Arial"/>
+          <w:lang w:val="en-US"/>
+        </w:rPr>
+        <w:t>Estatus_animal</w:t>
+      </w:r>
+      <w:proofErr w:type="spellEnd"/>
+      <w:r>
+        <w:rPr>
+          <w:rFonts w:ascii="Arial" w:hAnsi="Arial" w:cs="Arial"/>
+          <w:lang w:val="en-US"/>
+        </w:rPr>
+        <w:t>(</w:t>
+      </w:r>
+      <w:proofErr w:type="spellStart"/>
+      <w:r>
+        <w:rPr>
+          <w:rFonts w:ascii="Arial" w:hAnsi="Arial" w:cs="Arial"/>
+          <w:lang w:val="en-US"/>
+        </w:rPr>
+        <w:t>id_estatus</w:t>
+      </w:r>
+      <w:proofErr w:type="spellEnd"/>
+      <w:r>
+        <w:rPr>
+          <w:rFonts w:ascii="Arial" w:hAnsi="Arial" w:cs="Arial"/>
+          <w:lang w:val="en-US"/>
+        </w:rPr>
+        <w:t xml:space="preserve">), </w:t>
+      </w:r>
+    </w:p>
+    <w:p>
+      <w:pPr>
+        <w:pStyle w:val="NormalWeb"/>
+        <w:spacing w:before="0" w:beforeAutospacing="0" w:after="0" w:afterAutospacing="0"/>
+        <w:rPr>
+          <w:rFonts w:ascii="Arial" w:hAnsi="Arial" w:cs="Arial"/>
+          <w:lang w:val="en-US"/>
+        </w:rPr>
+      </w:pPr>
+      <w:proofErr w:type="spellStart"/>
+      <w:r>
+        <w:rPr>
+          <w:rFonts w:ascii="Arial" w:hAnsi="Arial" w:cs="Arial"/>
+          <w:lang w:val="en-US"/>
+        </w:rPr>
+        <w:t>Raza_animal_id_raza</w:t>
+      </w:r>
+      <w:proofErr w:type="spellEnd"/>
+      <w:r>
+        <w:rPr>
+          <w:rFonts w:ascii="Arial" w:hAnsi="Arial" w:cs="Arial"/>
+          <w:lang w:val="en-US"/>
+        </w:rPr>
+        <w:t xml:space="preserve"> int foreign key references </w:t>
+      </w:r>
+      <w:proofErr w:type="spellStart"/>
+      <w:r>
+        <w:rPr>
+          <w:rFonts w:ascii="Arial" w:hAnsi="Arial" w:cs="Arial"/>
+          <w:lang w:val="en-US"/>
+        </w:rPr>
+        <w:t>Raza_animal</w:t>
+      </w:r>
+      <w:proofErr w:type="spellEnd"/>
+      <w:r>
+        <w:rPr>
+          <w:rFonts w:ascii="Arial" w:hAnsi="Arial" w:cs="Arial"/>
+          <w:lang w:val="en-US"/>
+        </w:rPr>
+        <w:t>(</w:t>
+      </w:r>
+      <w:proofErr w:type="spellStart"/>
+      <w:r>
+        <w:rPr>
+          <w:rFonts w:ascii="Arial" w:hAnsi="Arial" w:cs="Arial"/>
+          <w:lang w:val="en-US"/>
+        </w:rPr>
+        <w:t>id_raza</w:t>
+      </w:r>
+      <w:proofErr w:type="spellEnd"/>
+      <w:r>
+        <w:rPr>
+          <w:rFonts w:ascii="Arial" w:hAnsi="Arial" w:cs="Arial"/>
+          <w:lang w:val="en-US"/>
+        </w:rPr>
+        <w:t>),</w:t>
+      </w:r>
+    </w:p>
+    <w:p>
+      <w:pPr>
+        <w:pStyle w:val="NormalWeb"/>
+        <w:spacing w:before="0" w:beforeAutospacing="0" w:after="0" w:afterAutospacing="0"/>
+        <w:rPr>
+          <w:rFonts w:ascii="Arial" w:hAnsi="Arial" w:cs="Arial"/>
+          <w:lang w:val="en-US"/>
+        </w:rPr>
+      </w:pPr>
+      <w:proofErr w:type="spellStart"/>
+      <w:r>
+        <w:rPr>
+          <w:rFonts w:ascii="Arial" w:hAnsi="Arial" w:cs="Arial"/>
+          <w:lang w:val="en-US"/>
+        </w:rPr>
+        <w:t>Especie_animal_id_especie</w:t>
+      </w:r>
+      <w:proofErr w:type="spellEnd"/>
+      <w:r>
+        <w:rPr>
+          <w:rFonts w:ascii="Arial" w:hAnsi="Arial" w:cs="Arial"/>
+          <w:lang w:val="en-US"/>
+        </w:rPr>
+        <w:t xml:space="preserve"> int foreign key references </w:t>
+      </w:r>
+      <w:proofErr w:type="spellStart"/>
+      <w:r>
+        <w:rPr>
+          <w:rFonts w:ascii="Arial" w:hAnsi="Arial" w:cs="Arial"/>
+          <w:lang w:val="en-US"/>
+        </w:rPr>
+        <w:t>Especie_animal</w:t>
+      </w:r>
+      <w:proofErr w:type="spellEnd"/>
+      <w:r>
+        <w:rPr>
+          <w:rFonts w:ascii="Arial" w:hAnsi="Arial" w:cs="Arial"/>
+          <w:lang w:val="en-US"/>
+        </w:rPr>
+        <w:t>(</w:t>
+      </w:r>
+      <w:proofErr w:type="spellStart"/>
+      <w:r>
+        <w:rPr>
+          <w:rFonts w:ascii="Arial" w:hAnsi="Arial" w:cs="Arial"/>
+          <w:lang w:val="en-US"/>
+        </w:rPr>
+        <w:t>id_especie</w:t>
+      </w:r>
+      <w:proofErr w:type="spellEnd"/>
+      <w:r>
+        <w:rPr>
+          <w:rFonts w:ascii="Arial" w:hAnsi="Arial" w:cs="Arial"/>
+          <w:lang w:val="en-US"/>
+        </w:rPr>
+        <w:t>),</w:t>
+      </w:r>
+    </w:p>
+    <w:p>
+      <w:pPr>
+        <w:pStyle w:val="NormalWeb"/>
+        <w:spacing w:before="0" w:beforeAutospacing="0" w:after="0" w:afterAutospacing="0"/>
+        <w:rPr>
+          <w:rFonts w:ascii="Arial" w:hAnsi="Arial" w:cs="Arial"/>
+          <w:lang w:val="en-US"/>
+        </w:rPr>
+      </w:pPr>
+      <w:proofErr w:type="spellStart"/>
+      <w:r>
+        <w:rPr>
+          <w:rFonts w:ascii="Arial" w:hAnsi="Arial" w:cs="Arial"/>
+          <w:lang w:val="en-US"/>
+        </w:rPr>
+        <w:t>Municipio_id_municipio</w:t>
+      </w:r>
+      <w:proofErr w:type="spellEnd"/>
+      <w:r>
+        <w:rPr>
+          <w:rFonts w:ascii="Arial" w:hAnsi="Arial" w:cs="Arial"/>
+          <w:lang w:val="en-US"/>
+        </w:rPr>
+        <w:t xml:space="preserve"> int foreign key references Municipio(</w:t>
+      </w:r>
+      <w:proofErr w:type="spellStart"/>
+      <w:r>
+        <w:rPr>
+          <w:rFonts w:ascii="Arial" w:hAnsi="Arial" w:cs="Arial"/>
+          <w:lang w:val="en-US"/>
+        </w:rPr>
+        <w:t>id_municipio</w:t>
+      </w:r>
+      <w:proofErr w:type="spellEnd"/>
+      <w:r>
+        <w:rPr>
+          <w:rFonts w:ascii="Arial" w:hAnsi="Arial" w:cs="Arial"/>
+          <w:lang w:val="en-US"/>
+        </w:rPr>
+        <w:t>),</w:t>
+      </w:r>
+    </w:p>
+    <w:p>
+      <w:pPr>
+        <w:pStyle w:val="NormalWeb"/>
+        <w:spacing w:before="0" w:beforeAutospacing="0" w:after="0" w:afterAutospacing="0"/>
+        <w:rPr>
+          <w:rFonts w:ascii="Arial" w:hAnsi="Arial" w:cs="Arial"/>
+          <w:lang w:val="en-US"/>
+        </w:rPr>
+      </w:pPr>
+      <w:proofErr w:type="spellStart"/>
+      <w:r>
+        <w:rPr>
+          <w:rFonts w:ascii="Arial" w:hAnsi="Arial" w:cs="Arial"/>
+          <w:lang w:val="en-US"/>
+        </w:rPr>
+        <w:t>Empleados_id_empleado</w:t>
+      </w:r>
+      <w:proofErr w:type="spellEnd"/>
+      <w:r>
+        <w:rPr>
+          <w:rFonts w:ascii="Arial" w:hAnsi="Arial" w:cs="Arial"/>
+          <w:lang w:val="en-US"/>
+        </w:rPr>
+        <w:t xml:space="preserve"> int foreign key references </w:t>
+      </w:r>
+      <w:proofErr w:type="spellStart"/>
+      <w:r>
+        <w:rPr>
+          <w:rFonts w:ascii="Arial" w:hAnsi="Arial" w:cs="Arial"/>
+          <w:lang w:val="en-US"/>
+        </w:rPr>
+        <w:t>Empleados</w:t>
+      </w:r>
+      <w:proofErr w:type="spellEnd"/>
+      <w:r>
+        <w:rPr>
+          <w:rFonts w:ascii="Arial" w:hAnsi="Arial" w:cs="Arial"/>
+          <w:lang w:val="en-US"/>
+        </w:rPr>
+        <w:t>(</w:t>
+      </w:r>
+      <w:proofErr w:type="spellStart"/>
+      <w:r>
+        <w:rPr>
+          <w:rFonts w:ascii="Arial" w:hAnsi="Arial" w:cs="Arial"/>
+          <w:lang w:val="en-US"/>
+        </w:rPr>
+        <w:t>id_empleado</w:t>
+      </w:r>
+      <w:proofErr w:type="spellEnd"/>
+      <w:r>
+        <w:rPr>
+          <w:rFonts w:ascii="Arial" w:hAnsi="Arial" w:cs="Arial"/>
+          <w:lang w:val="en-US"/>
+        </w:rPr>
+        <w:t>),</w:t>
+      </w:r>
+    </w:p>
+    <w:p>
+      <w:pPr>
+        <w:pStyle w:val="NormalWeb"/>
+        <w:spacing w:before="0" w:beforeAutospacing="0" w:after="0" w:afterAutospacing="0"/>
+        <w:rPr>
+          <w:rFonts w:ascii="Arial" w:hAnsi="Arial" w:cs="Arial"/>
+        </w:rPr>
+      </w:pPr>
+      <w:proofErr w:type="spellStart"/>
+      <w:r>
+        <w:rPr>
+          <w:rFonts w:ascii="Arial" w:hAnsi="Arial" w:cs="Arial"/>
+        </w:rPr>
+        <w:t>Empleados_municipio_id_municipio</w:t>
+      </w:r>
+      <w:proofErr w:type="spellEnd"/>
+      <w:r>
+        <w:rPr>
+          <w:rFonts w:ascii="Arial" w:hAnsi="Arial" w:cs="Arial"/>
+        </w:rPr>
+        <w:t xml:space="preserve"> </w:t>
+      </w:r>
+      <w:proofErr w:type="spellStart"/>
+      <w:r>
+        <w:rPr>
+          <w:rFonts w:ascii="Arial" w:hAnsi="Arial" w:cs="Arial"/>
+        </w:rPr>
+        <w:t>int</w:t>
+      </w:r>
+      <w:proofErr w:type="spellEnd"/>
+      <w:r>
+        <w:rPr>
+          <w:rFonts w:ascii="Arial" w:hAnsi="Arial" w:cs="Arial"/>
+        </w:rPr>
+        <w:t xml:space="preserve"> </w:t>
+      </w:r>
+      <w:proofErr w:type="spellStart"/>
+      <w:r>
+        <w:rPr>
+          <w:rFonts w:ascii="Arial" w:hAnsi="Arial" w:cs="Arial"/>
+        </w:rPr>
+        <w:t>foreign</w:t>
+      </w:r>
+      <w:proofErr w:type="spellEnd"/>
+      <w:r>
+        <w:rPr>
+          <w:rFonts w:ascii="Arial" w:hAnsi="Arial" w:cs="Arial"/>
+        </w:rPr>
+        <w:t xml:space="preserve"> </w:t>
+      </w:r>
+      <w:proofErr w:type="spellStart"/>
+      <w:r>
+        <w:rPr>
+          <w:rFonts w:ascii="Arial" w:hAnsi="Arial" w:cs="Arial"/>
+        </w:rPr>
+        <w:t>key</w:t>
+      </w:r>
+      <w:proofErr w:type="spellEnd"/>
+      <w:r>
+        <w:rPr>
+          <w:rFonts w:ascii="Arial" w:hAnsi="Arial" w:cs="Arial"/>
+        </w:rPr>
+        <w:t xml:space="preserve"> </w:t>
+      </w:r>
+      <w:proofErr w:type="spellStart"/>
+      <w:r>
+        <w:rPr>
+          <w:rFonts w:ascii="Arial" w:hAnsi="Arial" w:cs="Arial"/>
+        </w:rPr>
+        <w:t>references</w:t>
+      </w:r>
+      <w:proofErr w:type="spellEnd"/>
+      <w:r>
+        <w:rPr>
+          <w:rFonts w:ascii="Arial" w:hAnsi="Arial" w:cs="Arial"/>
+        </w:rPr>
+        <w:t xml:space="preserve"> </w:t>
+      </w:r>
+      <w:proofErr w:type="gramStart"/>
+      <w:r>
+        <w:rPr>
+          <w:rFonts w:ascii="Arial" w:hAnsi="Arial" w:cs="Arial"/>
+        </w:rPr>
+        <w:t>Empleados(</w:t>
+      </w:r>
+      <w:proofErr w:type="spellStart"/>
+      <w:proofErr w:type="gramEnd"/>
+      <w:r>
+        <w:rPr>
+          <w:rFonts w:ascii="Arial" w:hAnsi="Arial" w:cs="Arial"/>
+        </w:rPr>
+        <w:t>Municipio_id_municipio</w:t>
+      </w:r>
+      <w:proofErr w:type="spellEnd"/>
+      <w:r>
+        <w:rPr>
+          <w:rFonts w:ascii="Arial" w:hAnsi="Arial" w:cs="Arial"/>
+        </w:rPr>
+        <w:t>),</w:t>
+      </w:r>
+    </w:p>
+    <w:p>
+      <w:pPr>
+        <w:pStyle w:val="NormalWeb"/>
+        <w:spacing w:before="0" w:beforeAutospacing="0" w:after="0" w:afterAutospacing="0"/>
+        <w:rPr>
+          <w:rFonts w:ascii="Arial" w:hAnsi="Arial" w:cs="Arial"/>
+          <w:lang w:val="en-US"/>
+        </w:rPr>
+      </w:pPr>
+      <w:proofErr w:type="spellStart"/>
+      <w:r>
+        <w:rPr>
+          <w:rFonts w:ascii="Arial" w:hAnsi="Arial" w:cs="Arial"/>
+          <w:lang w:val="en-US"/>
+        </w:rPr>
+        <w:t>Empleados_rol_empleado_id_roles</w:t>
+      </w:r>
+      <w:proofErr w:type="spellEnd"/>
+      <w:r>
+        <w:rPr>
+          <w:rFonts w:ascii="Arial" w:hAnsi="Arial" w:cs="Arial"/>
+          <w:lang w:val="en-US"/>
+        </w:rPr>
+        <w:t xml:space="preserve"> int foreign key references </w:t>
+      </w:r>
+      <w:proofErr w:type="spellStart"/>
+      <w:proofErr w:type="gramStart"/>
+      <w:r>
+        <w:rPr>
+          <w:rFonts w:ascii="Arial" w:hAnsi="Arial" w:cs="Arial"/>
+          <w:lang w:val="en-US"/>
+        </w:rPr>
+        <w:t>Empleados</w:t>
+      </w:r>
+      <w:proofErr w:type="spellEnd"/>
+      <w:r>
+        <w:rPr>
+          <w:rFonts w:ascii="Arial" w:hAnsi="Arial" w:cs="Arial"/>
+          <w:lang w:val="en-US"/>
+        </w:rPr>
+        <w:t>(</w:t>
+      </w:r>
+      <w:proofErr w:type="spellStart"/>
+      <w:proofErr w:type="gramEnd"/>
+      <w:r>
+        <w:rPr>
+          <w:rFonts w:ascii="Arial" w:hAnsi="Arial" w:cs="Arial"/>
+          <w:lang w:val="en-US"/>
+        </w:rPr>
+        <w:t>Rol_empleado_id_roles</w:t>
+      </w:r>
+      <w:proofErr w:type="spellEnd"/>
+      <w:r>
+        <w:rPr>
+          <w:rFonts w:ascii="Arial" w:hAnsi="Arial" w:cs="Arial"/>
+          <w:lang w:val="en-US"/>
+        </w:rPr>
+        <w:t>),</w:t>
+      </w:r>
+    </w:p>
+    <w:p>
+      <w:pPr>
+        <w:pStyle w:val="NormalWeb"/>
+        <w:spacing w:before="0" w:beforeAutospacing="0" w:after="0" w:afterAutospacing="0"/>
+        <w:rPr>
+          <w:rFonts w:ascii="Arial" w:hAnsi="Arial" w:cs="Arial"/>
+          <w:lang w:val="en-US"/>
+        </w:rPr>
+      </w:pPr>
+      <w:r>
+        <w:rPr>
+          <w:rFonts w:ascii="Arial" w:hAnsi="Arial" w:cs="Arial"/>
+          <w:lang w:val="en-US"/>
+        </w:rPr>
+        <w:t>)</w:t>
+      </w:r>
+    </w:p>
+    <w:p>
+      <w:pPr>
+        <w:pStyle w:val="NormalWeb"/>
+        <w:spacing w:before="0" w:beforeAutospacing="0" w:after="0" w:afterAutospacing="0"/>
+        <w:rPr>
+          <w:rFonts w:ascii="Arial" w:hAnsi="Arial" w:cs="Arial"/>
+          <w:lang w:val="en-US"/>
+        </w:rPr>
+      </w:pPr>
+    </w:p>
+    <w:p>
+      <w:pPr>
+        <w:pStyle w:val="NormalWeb"/>
+        <w:spacing w:before="0" w:beforeAutospacing="0" w:after="0" w:afterAutospacing="0"/>
+        <w:rPr>
+          <w:rFonts w:ascii="Arial" w:hAnsi="Arial" w:cs="Arial"/>
+          <w:lang w:val="en-US"/>
+        </w:rPr>
+      </w:pPr>
+      <w:r>
+        <w:rPr>
+          <w:rFonts w:ascii="Arial" w:hAnsi="Arial" w:cs="Arial"/>
+          <w:lang w:val="en-US"/>
+        </w:rPr>
+        <w:t xml:space="preserve">create table </w:t>
+      </w:r>
+      <w:proofErr w:type="spellStart"/>
+      <w:proofErr w:type="gramStart"/>
+      <w:r>
+        <w:rPr>
+          <w:rFonts w:ascii="Arial" w:hAnsi="Arial" w:cs="Arial"/>
+          <w:lang w:val="en-US"/>
+        </w:rPr>
+        <w:t>Empleados</w:t>
+      </w:r>
+      <w:proofErr w:type="spellEnd"/>
+      <w:r>
+        <w:rPr>
+          <w:rFonts w:ascii="Arial" w:hAnsi="Arial" w:cs="Arial"/>
+          <w:lang w:val="en-US"/>
+        </w:rPr>
+        <w:t>(</w:t>
+      </w:r>
+      <w:proofErr w:type="gramEnd"/>
+    </w:p>
+    <w:p>
+      <w:pPr>
+        <w:pStyle w:val="NormalWeb"/>
+        <w:spacing w:before="0" w:beforeAutospacing="0" w:after="0" w:afterAutospacing="0"/>
+        <w:rPr>
+          <w:rFonts w:ascii="Arial" w:hAnsi="Arial" w:cs="Arial"/>
+          <w:lang w:val="en-US"/>
+        </w:rPr>
+      </w:pPr>
+      <w:proofErr w:type="spellStart"/>
+      <w:r>
+        <w:rPr>
+          <w:rFonts w:ascii="Arial" w:hAnsi="Arial" w:cs="Arial"/>
+          <w:lang w:val="en-US"/>
+        </w:rPr>
+        <w:t>id_empleado</w:t>
+      </w:r>
+      <w:proofErr w:type="spellEnd"/>
+      <w:r>
+        <w:rPr>
+          <w:rFonts w:ascii="Arial" w:hAnsi="Arial" w:cs="Arial"/>
+          <w:lang w:val="en-US"/>
+        </w:rPr>
+        <w:t xml:space="preserve"> int primary key not null,</w:t>
+      </w:r>
+    </w:p>
+    <w:p>
+      <w:pPr>
+        <w:pStyle w:val="NormalWeb"/>
+        <w:spacing w:before="0" w:beforeAutospacing="0" w:after="0" w:afterAutospacing="0"/>
+        <w:rPr>
+          <w:rFonts w:ascii="Arial" w:hAnsi="Arial" w:cs="Arial"/>
+        </w:rPr>
+      </w:pPr>
+      <w:proofErr w:type="spellStart"/>
+      <w:r>
+        <w:rPr>
+          <w:rFonts w:ascii="Arial" w:hAnsi="Arial" w:cs="Arial"/>
+        </w:rPr>
+        <w:t>Nombre_Empleado</w:t>
+      </w:r>
+      <w:proofErr w:type="spellEnd"/>
+      <w:r>
+        <w:rPr>
+          <w:rFonts w:ascii="Arial" w:hAnsi="Arial" w:cs="Arial"/>
+        </w:rPr>
+        <w:t xml:space="preserve"> </w:t>
+      </w:r>
+      <w:proofErr w:type="spellStart"/>
+      <w:proofErr w:type="gramStart"/>
+      <w:r>
+        <w:rPr>
+          <w:rFonts w:ascii="Arial" w:hAnsi="Arial" w:cs="Arial"/>
+        </w:rPr>
+        <w:t>varchar</w:t>
+      </w:r>
+      <w:proofErr w:type="spellEnd"/>
+      <w:r>
+        <w:rPr>
+          <w:rFonts w:ascii="Arial" w:hAnsi="Arial" w:cs="Arial"/>
+        </w:rPr>
+        <w:t>(</w:t>
+      </w:r>
+      <w:proofErr w:type="gramEnd"/>
+      <w:r>
+        <w:rPr>
+          <w:rFonts w:ascii="Arial" w:hAnsi="Arial" w:cs="Arial"/>
+        </w:rPr>
+        <w:t>45),</w:t>
+      </w:r>
+    </w:p>
+    <w:p>
+      <w:pPr>
+        <w:pStyle w:val="NormalWeb"/>
+        <w:spacing w:before="0" w:beforeAutospacing="0" w:after="0" w:afterAutospacing="0"/>
+        <w:rPr>
+          <w:rFonts w:ascii="Arial" w:hAnsi="Arial" w:cs="Arial"/>
+        </w:rPr>
+      </w:pPr>
+      <w:proofErr w:type="spellStart"/>
+      <w:r>
+        <w:rPr>
+          <w:rFonts w:ascii="Arial" w:hAnsi="Arial" w:cs="Arial"/>
+        </w:rPr>
+        <w:t>Apellido_Empleado</w:t>
+      </w:r>
+      <w:proofErr w:type="spellEnd"/>
+      <w:r>
+        <w:rPr>
+          <w:rFonts w:ascii="Arial" w:hAnsi="Arial" w:cs="Arial"/>
+        </w:rPr>
+        <w:t xml:space="preserve"> </w:t>
+      </w:r>
+      <w:proofErr w:type="spellStart"/>
+      <w:proofErr w:type="gramStart"/>
+      <w:r>
+        <w:rPr>
+          <w:rFonts w:ascii="Arial" w:hAnsi="Arial" w:cs="Arial"/>
+        </w:rPr>
+        <w:t>varchar</w:t>
+      </w:r>
+      <w:proofErr w:type="spellEnd"/>
+      <w:r>
+        <w:rPr>
+          <w:rFonts w:ascii="Arial" w:hAnsi="Arial" w:cs="Arial"/>
+        </w:rPr>
+        <w:t>(</w:t>
+      </w:r>
+      <w:proofErr w:type="gramEnd"/>
+      <w:r>
+        <w:rPr>
+          <w:rFonts w:ascii="Arial" w:hAnsi="Arial" w:cs="Arial"/>
+        </w:rPr>
+        <w:t>45),</w:t>
+      </w:r>
+    </w:p>
+    <w:p>
+      <w:pPr>
+        <w:pStyle w:val="NormalWeb"/>
+        <w:spacing w:before="0" w:beforeAutospacing="0" w:after="0" w:afterAutospacing="0"/>
+        <w:rPr>
+          <w:rFonts w:ascii="Arial" w:hAnsi="Arial" w:cs="Arial"/>
+        </w:rPr>
+      </w:pPr>
+      <w:proofErr w:type="spellStart"/>
+      <w:r>
+        <w:rPr>
+          <w:rFonts w:ascii="Arial" w:hAnsi="Arial" w:cs="Arial"/>
+        </w:rPr>
+        <w:t>User</w:t>
+      </w:r>
+      <w:proofErr w:type="spellEnd"/>
+      <w:r>
+        <w:rPr>
+          <w:rFonts w:ascii="Arial" w:hAnsi="Arial" w:cs="Arial"/>
+        </w:rPr>
+        <w:t xml:space="preserve"> </w:t>
+      </w:r>
+      <w:proofErr w:type="spellStart"/>
+      <w:proofErr w:type="gramStart"/>
+      <w:r>
+        <w:rPr>
+          <w:rFonts w:ascii="Arial" w:hAnsi="Arial" w:cs="Arial"/>
+        </w:rPr>
+        <w:t>varchar</w:t>
+      </w:r>
+      <w:proofErr w:type="spellEnd"/>
+      <w:r>
+        <w:rPr>
+          <w:rFonts w:ascii="Arial" w:hAnsi="Arial" w:cs="Arial"/>
+        </w:rPr>
+        <w:t>(</w:t>
+      </w:r>
+      <w:proofErr w:type="gramEnd"/>
+      <w:r>
+        <w:rPr>
+          <w:rFonts w:ascii="Arial" w:hAnsi="Arial" w:cs="Arial"/>
+        </w:rPr>
+        <w:t>45),</w:t>
+      </w:r>
+    </w:p>
+    <w:p>
+      <w:pPr>
+        <w:pStyle w:val="NormalWeb"/>
+        <w:spacing w:before="0" w:beforeAutospacing="0" w:after="0" w:afterAutospacing="0"/>
+        <w:rPr>
+          <w:rFonts w:ascii="Arial" w:hAnsi="Arial" w:cs="Arial"/>
+        </w:rPr>
+      </w:pPr>
+      <w:proofErr w:type="spellStart"/>
+      <w:r>
+        <w:rPr>
+          <w:rFonts w:ascii="Arial" w:hAnsi="Arial" w:cs="Arial"/>
+        </w:rPr>
+        <w:t>Contrasena</w:t>
+      </w:r>
+      <w:proofErr w:type="spellEnd"/>
+      <w:r>
+        <w:rPr>
+          <w:rFonts w:ascii="Arial" w:hAnsi="Arial" w:cs="Arial"/>
+        </w:rPr>
+        <w:t xml:space="preserve"> </w:t>
+      </w:r>
+      <w:proofErr w:type="spellStart"/>
+      <w:proofErr w:type="gramStart"/>
+      <w:r>
+        <w:rPr>
+          <w:rFonts w:ascii="Arial" w:hAnsi="Arial" w:cs="Arial"/>
+        </w:rPr>
+        <w:t>varchar</w:t>
+      </w:r>
+      <w:proofErr w:type="spellEnd"/>
+      <w:r>
+        <w:rPr>
+          <w:rFonts w:ascii="Arial" w:hAnsi="Arial" w:cs="Arial"/>
+        </w:rPr>
+        <w:t>(</w:t>
+      </w:r>
+      <w:proofErr w:type="gramEnd"/>
+      <w:r>
+        <w:rPr>
+          <w:rFonts w:ascii="Arial" w:hAnsi="Arial" w:cs="Arial"/>
+        </w:rPr>
+        <w:t>45),</w:t>
+      </w:r>
+    </w:p>
+    <w:p>
+      <w:pPr>
+        <w:pStyle w:val="NormalWeb"/>
+        <w:spacing w:before="0" w:beforeAutospacing="0" w:after="0" w:afterAutospacing="0"/>
+        <w:rPr>
+          <w:rFonts w:ascii="Arial" w:hAnsi="Arial" w:cs="Arial"/>
+        </w:rPr>
+      </w:pPr>
+      <w:r>
+        <w:rPr>
+          <w:rFonts w:ascii="Arial" w:hAnsi="Arial" w:cs="Arial"/>
+        </w:rPr>
+        <w:t xml:space="preserve">Puesto </w:t>
+      </w:r>
+      <w:proofErr w:type="spellStart"/>
+      <w:proofErr w:type="gramStart"/>
+      <w:r>
+        <w:rPr>
+          <w:rFonts w:ascii="Arial" w:hAnsi="Arial" w:cs="Arial"/>
+        </w:rPr>
+        <w:t>varchar</w:t>
+      </w:r>
+      <w:proofErr w:type="spellEnd"/>
+      <w:r>
+        <w:rPr>
+          <w:rFonts w:ascii="Arial" w:hAnsi="Arial" w:cs="Arial"/>
+        </w:rPr>
+        <w:t>(</w:t>
+      </w:r>
+      <w:proofErr w:type="gramEnd"/>
+      <w:r>
+        <w:rPr>
+          <w:rFonts w:ascii="Arial" w:hAnsi="Arial" w:cs="Arial"/>
+        </w:rPr>
+        <w:t>45),</w:t>
+      </w:r>
+    </w:p>
+    <w:p>
+      <w:pPr>
+        <w:pStyle w:val="NormalWeb"/>
+        <w:spacing w:before="0" w:beforeAutospacing="0" w:after="0" w:afterAutospacing="0"/>
+        <w:rPr>
+          <w:rFonts w:ascii="Arial" w:hAnsi="Arial" w:cs="Arial"/>
+        </w:rPr>
+      </w:pPr>
+      <w:proofErr w:type="spellStart"/>
+      <w:r>
+        <w:rPr>
+          <w:rFonts w:ascii="Arial" w:hAnsi="Arial" w:cs="Arial"/>
+        </w:rPr>
+        <w:t>Telefono</w:t>
+      </w:r>
+      <w:proofErr w:type="spellEnd"/>
+      <w:r>
+        <w:rPr>
+          <w:rFonts w:ascii="Arial" w:hAnsi="Arial" w:cs="Arial"/>
+        </w:rPr>
+        <w:t xml:space="preserve"> </w:t>
+      </w:r>
+      <w:proofErr w:type="spellStart"/>
+      <w:r>
+        <w:rPr>
+          <w:rFonts w:ascii="Arial" w:hAnsi="Arial" w:cs="Arial"/>
+        </w:rPr>
+        <w:t>int</w:t>
+      </w:r>
+      <w:proofErr w:type="spellEnd"/>
+      <w:r>
+        <w:rPr>
+          <w:rFonts w:ascii="Arial" w:hAnsi="Arial" w:cs="Arial"/>
+        </w:rPr>
+        <w:t>,</w:t>
+      </w:r>
+    </w:p>
+    <w:p>
+      <w:pPr>
+        <w:pStyle w:val="NormalWeb"/>
+        <w:spacing w:before="0" w:beforeAutospacing="0" w:after="0" w:afterAutospacing="0"/>
+        <w:rPr>
+          <w:rFonts w:ascii="Arial" w:hAnsi="Arial" w:cs="Arial"/>
+        </w:rPr>
+      </w:pPr>
+      <w:r>
+        <w:rPr>
+          <w:rFonts w:ascii="Arial" w:hAnsi="Arial" w:cs="Arial"/>
+        </w:rPr>
+        <w:t xml:space="preserve">Foto </w:t>
+      </w:r>
+      <w:proofErr w:type="spellStart"/>
+      <w:proofErr w:type="gramStart"/>
+      <w:r>
+        <w:rPr>
+          <w:rFonts w:ascii="Arial" w:hAnsi="Arial" w:cs="Arial"/>
+        </w:rPr>
+        <w:t>varchar</w:t>
+      </w:r>
+      <w:proofErr w:type="spellEnd"/>
+      <w:r>
+        <w:rPr>
+          <w:rFonts w:ascii="Arial" w:hAnsi="Arial" w:cs="Arial"/>
+        </w:rPr>
+        <w:t>(</w:t>
+      </w:r>
+      <w:proofErr w:type="gramEnd"/>
+      <w:r>
+        <w:rPr>
+          <w:rFonts w:ascii="Arial" w:hAnsi="Arial" w:cs="Arial"/>
+        </w:rPr>
+        <w:t>45),</w:t>
+      </w:r>
+    </w:p>
+    <w:p>
+      <w:pPr>
+        <w:pStyle w:val="NormalWeb"/>
+        <w:spacing w:before="0" w:beforeAutospacing="0" w:after="0" w:afterAutospacing="0"/>
+        <w:rPr>
+          <w:rFonts w:ascii="Arial" w:hAnsi="Arial" w:cs="Arial"/>
+        </w:rPr>
+      </w:pPr>
+      <w:proofErr w:type="spellStart"/>
+      <w:r>
+        <w:rPr>
+          <w:rFonts w:ascii="Arial" w:hAnsi="Arial" w:cs="Arial"/>
+        </w:rPr>
+        <w:t>Municipio_id_municipio</w:t>
+      </w:r>
+      <w:proofErr w:type="spellEnd"/>
+      <w:r>
+        <w:rPr>
+          <w:rFonts w:ascii="Arial" w:hAnsi="Arial" w:cs="Arial"/>
+        </w:rPr>
+        <w:t xml:space="preserve"> </w:t>
+      </w:r>
+      <w:proofErr w:type="spellStart"/>
+      <w:r>
+        <w:rPr>
+          <w:rFonts w:ascii="Arial" w:hAnsi="Arial" w:cs="Arial"/>
+        </w:rPr>
+        <w:t>int</w:t>
+      </w:r>
+      <w:proofErr w:type="spellEnd"/>
+      <w:r>
+        <w:rPr>
+          <w:rFonts w:ascii="Arial" w:hAnsi="Arial" w:cs="Arial"/>
+        </w:rPr>
+        <w:t xml:space="preserve"> </w:t>
+      </w:r>
+      <w:proofErr w:type="spellStart"/>
+      <w:r>
+        <w:rPr>
+          <w:rFonts w:ascii="Arial" w:hAnsi="Arial" w:cs="Arial"/>
+        </w:rPr>
+        <w:t>foreign</w:t>
+      </w:r>
+      <w:proofErr w:type="spellEnd"/>
+      <w:r>
+        <w:rPr>
+          <w:rFonts w:ascii="Arial" w:hAnsi="Arial" w:cs="Arial"/>
+        </w:rPr>
+        <w:t xml:space="preserve"> </w:t>
+      </w:r>
+      <w:proofErr w:type="spellStart"/>
+      <w:r>
+        <w:rPr>
+          <w:rFonts w:ascii="Arial" w:hAnsi="Arial" w:cs="Arial"/>
+        </w:rPr>
+        <w:t>key</w:t>
+      </w:r>
+      <w:proofErr w:type="spellEnd"/>
+      <w:r>
+        <w:rPr>
+          <w:rFonts w:ascii="Arial" w:hAnsi="Arial" w:cs="Arial"/>
+        </w:rPr>
+        <w:t xml:space="preserve"> </w:t>
+      </w:r>
+      <w:proofErr w:type="spellStart"/>
+      <w:r>
+        <w:rPr>
+          <w:rFonts w:ascii="Arial" w:hAnsi="Arial" w:cs="Arial"/>
+        </w:rPr>
+        <w:t>references</w:t>
+      </w:r>
+      <w:proofErr w:type="spellEnd"/>
+      <w:r>
+        <w:rPr>
+          <w:rFonts w:ascii="Arial" w:hAnsi="Arial" w:cs="Arial"/>
+        </w:rPr>
+        <w:t xml:space="preserve"> Municipio(</w:t>
+      </w:r>
+      <w:proofErr w:type="spellStart"/>
+      <w:r>
+        <w:rPr>
+          <w:rFonts w:ascii="Arial" w:hAnsi="Arial" w:cs="Arial"/>
+        </w:rPr>
+        <w:t>id_municipio</w:t>
+      </w:r>
+      <w:proofErr w:type="spellEnd"/>
+      <w:r>
+        <w:rPr>
+          <w:rFonts w:ascii="Arial" w:hAnsi="Arial" w:cs="Arial"/>
+        </w:rPr>
+        <w:t xml:space="preserve">), </w:t>
+      </w:r>
+    </w:p>
+    <w:p>
+      <w:pPr>
+        <w:pStyle w:val="NormalWeb"/>
+        <w:spacing w:before="0" w:beforeAutospacing="0" w:after="0" w:afterAutospacing="0"/>
+        <w:rPr>
+          <w:rFonts w:ascii="Arial" w:hAnsi="Arial" w:cs="Arial"/>
+          <w:lang w:val="en-US"/>
+        </w:rPr>
+      </w:pPr>
+      <w:proofErr w:type="spellStart"/>
+      <w:r>
+        <w:rPr>
+          <w:rFonts w:ascii="Arial" w:hAnsi="Arial" w:cs="Arial"/>
+          <w:lang w:val="en-US"/>
+        </w:rPr>
+        <w:t>Rol_empleado_id_roles</w:t>
+      </w:r>
+      <w:proofErr w:type="spellEnd"/>
+      <w:r>
+        <w:rPr>
+          <w:rFonts w:ascii="Arial" w:hAnsi="Arial" w:cs="Arial"/>
+          <w:lang w:val="en-US"/>
+        </w:rPr>
+        <w:t xml:space="preserve"> int foreign key </w:t>
+      </w:r>
+    </w:p>
+    <w:p>
+      <w:pPr>
+        <w:pStyle w:val="NormalWeb"/>
+        <w:spacing w:before="0" w:beforeAutospacing="0" w:after="0" w:afterAutospacing="0"/>
+        <w:rPr>
+          <w:rFonts w:ascii="Arial" w:hAnsi="Arial" w:cs="Arial"/>
+          <w:lang w:val="en-US"/>
+        </w:rPr>
+      </w:pPr>
+      <w:r>
+        <w:rPr>
+          <w:rFonts w:ascii="Arial" w:hAnsi="Arial" w:cs="Arial"/>
+          <w:lang w:val="en-US"/>
+        </w:rPr>
+        <w:t>)</w:t>
+      </w:r>
+    </w:p>
+    <w:p>
+      <w:pPr>
+        <w:pStyle w:val="NormalWeb"/>
+        <w:spacing w:before="0" w:beforeAutospacing="0" w:after="0" w:afterAutospacing="0"/>
+        <w:rPr>
+          <w:rFonts w:ascii="Arial" w:hAnsi="Arial" w:cs="Arial"/>
+          <w:lang w:val="en-US"/>
+        </w:rPr>
+      </w:pPr>
+    </w:p>
+    <w:p>
+      <w:pPr>
+        <w:pStyle w:val="NormalWeb"/>
+        <w:spacing w:before="0" w:beforeAutospacing="0" w:after="0" w:afterAutospacing="0"/>
+        <w:rPr>
+          <w:rFonts w:ascii="Arial" w:hAnsi="Arial" w:cs="Arial"/>
+          <w:lang w:val="en-US"/>
+        </w:rPr>
+      </w:pPr>
+      <w:r>
+        <w:rPr>
+          <w:rFonts w:ascii="Arial" w:hAnsi="Arial" w:cs="Arial"/>
+          <w:lang w:val="en-US"/>
+        </w:rPr>
+        <w:t xml:space="preserve">create table </w:t>
+      </w:r>
+      <w:proofErr w:type="gramStart"/>
+      <w:r>
+        <w:rPr>
+          <w:rFonts w:ascii="Arial" w:hAnsi="Arial" w:cs="Arial"/>
+          <w:lang w:val="en-US"/>
+        </w:rPr>
+        <w:t>Municipio(</w:t>
+      </w:r>
+      <w:proofErr w:type="gramEnd"/>
+    </w:p>
+    <w:p>
+      <w:pPr>
+        <w:pStyle w:val="NormalWeb"/>
+        <w:spacing w:before="0" w:beforeAutospacing="0" w:after="0" w:afterAutospacing="0"/>
+        <w:rPr>
+          <w:rFonts w:ascii="Arial" w:hAnsi="Arial" w:cs="Arial"/>
+          <w:lang w:val="en-US"/>
+        </w:rPr>
+      </w:pPr>
+      <w:proofErr w:type="spellStart"/>
+      <w:r>
+        <w:rPr>
+          <w:rFonts w:ascii="Arial" w:hAnsi="Arial" w:cs="Arial"/>
+          <w:lang w:val="en-US"/>
+        </w:rPr>
+        <w:t>id_municipio</w:t>
+      </w:r>
+      <w:proofErr w:type="spellEnd"/>
+      <w:r>
+        <w:rPr>
+          <w:rFonts w:ascii="Arial" w:hAnsi="Arial" w:cs="Arial"/>
+          <w:lang w:val="en-US"/>
+        </w:rPr>
+        <w:t xml:space="preserve"> int primary key not null,</w:t>
+      </w:r>
+    </w:p>
+    <w:p>
+      <w:pPr>
+        <w:pStyle w:val="NormalWeb"/>
+        <w:spacing w:before="0" w:beforeAutospacing="0" w:after="0" w:afterAutospacing="0"/>
+        <w:rPr>
+          <w:rFonts w:ascii="Arial" w:hAnsi="Arial" w:cs="Arial"/>
+        </w:rPr>
+      </w:pPr>
+      <w:r>
+        <w:rPr>
+          <w:rFonts w:ascii="Arial" w:hAnsi="Arial" w:cs="Arial"/>
+        </w:rPr>
+        <w:t xml:space="preserve">Municipio </w:t>
+      </w:r>
+      <w:proofErr w:type="spellStart"/>
+      <w:proofErr w:type="gramStart"/>
+      <w:r>
+        <w:rPr>
+          <w:rFonts w:ascii="Arial" w:hAnsi="Arial" w:cs="Arial"/>
+        </w:rPr>
+        <w:t>varchar</w:t>
+      </w:r>
+      <w:proofErr w:type="spellEnd"/>
+      <w:r>
+        <w:rPr>
+          <w:rFonts w:ascii="Arial" w:hAnsi="Arial" w:cs="Arial"/>
+        </w:rPr>
+        <w:t>(</w:t>
+      </w:r>
+      <w:proofErr w:type="gramEnd"/>
+      <w:r>
+        <w:rPr>
+          <w:rFonts w:ascii="Arial" w:hAnsi="Arial" w:cs="Arial"/>
+        </w:rPr>
+        <w:t>45)</w:t>
+      </w:r>
+    </w:p>
+    <w:p>
+      <w:pPr>
+        <w:pStyle w:val="NormalWeb"/>
+        <w:spacing w:before="0" w:beforeAutospacing="0" w:after="0" w:afterAutospacing="0"/>
+        <w:rPr>
+          <w:rFonts w:ascii="Arial" w:hAnsi="Arial" w:cs="Arial"/>
+        </w:rPr>
+      </w:pPr>
+      <w:r>
+        <w:rPr>
+          <w:rFonts w:ascii="Arial" w:hAnsi="Arial" w:cs="Arial"/>
+        </w:rPr>
+        <w:t>)</w:t>
+      </w:r>
+    </w:p>
+    <w:p>
+      <w:pPr>
+        <w:pStyle w:val="NormalWeb"/>
+        <w:spacing w:before="0" w:beforeAutospacing="0" w:after="0" w:afterAutospacing="0"/>
+        <w:rPr>
+          <w:rFonts w:ascii="Arial" w:hAnsi="Arial" w:cs="Arial"/>
+        </w:rPr>
+      </w:pPr>
+    </w:p>
+    <w:p>
+      <w:pPr>
+        <w:pStyle w:val="NormalWeb"/>
+        <w:spacing w:before="0" w:beforeAutospacing="0" w:after="0" w:afterAutospacing="0"/>
+        <w:rPr>
+          <w:rFonts w:ascii="Arial" w:hAnsi="Arial" w:cs="Arial"/>
+        </w:rPr>
+      </w:pPr>
+      <w:proofErr w:type="spellStart"/>
+      <w:r>
+        <w:rPr>
+          <w:rFonts w:ascii="Arial" w:hAnsi="Arial" w:cs="Arial"/>
+        </w:rPr>
+        <w:t>create</w:t>
+      </w:r>
+      <w:proofErr w:type="spellEnd"/>
+      <w:r>
+        <w:rPr>
+          <w:rFonts w:ascii="Arial" w:hAnsi="Arial" w:cs="Arial"/>
+        </w:rPr>
+        <w:t xml:space="preserve"> table </w:t>
+      </w:r>
+      <w:proofErr w:type="spellStart"/>
+      <w:r>
+        <w:rPr>
+          <w:rFonts w:ascii="Arial" w:hAnsi="Arial" w:cs="Arial"/>
+        </w:rPr>
+        <w:t>Edad_</w:t>
+      </w:r>
+      <w:proofErr w:type="gramStart"/>
+      <w:r>
+        <w:rPr>
+          <w:rFonts w:ascii="Arial" w:hAnsi="Arial" w:cs="Arial"/>
+        </w:rPr>
+        <w:t>animal</w:t>
+      </w:r>
+      <w:proofErr w:type="spellEnd"/>
+      <w:r>
+        <w:rPr>
+          <w:rFonts w:ascii="Arial" w:hAnsi="Arial" w:cs="Arial"/>
+        </w:rPr>
+        <w:t>(</w:t>
+      </w:r>
+      <w:proofErr w:type="gramEnd"/>
+    </w:p>
+    <w:p>
+      <w:pPr>
+        <w:pStyle w:val="NormalWeb"/>
+        <w:spacing w:before="0" w:beforeAutospacing="0" w:after="0" w:afterAutospacing="0"/>
+        <w:rPr>
+          <w:rFonts w:ascii="Arial" w:hAnsi="Arial" w:cs="Arial"/>
+          <w:lang w:val="en-US"/>
+        </w:rPr>
+      </w:pPr>
+      <w:proofErr w:type="spellStart"/>
+      <w:r>
+        <w:rPr>
+          <w:rFonts w:ascii="Arial" w:hAnsi="Arial" w:cs="Arial"/>
+          <w:lang w:val="en-US"/>
+        </w:rPr>
+        <w:t>id_edad</w:t>
+      </w:r>
+      <w:proofErr w:type="spellEnd"/>
+      <w:r>
+        <w:rPr>
+          <w:rFonts w:ascii="Arial" w:hAnsi="Arial" w:cs="Arial"/>
+          <w:lang w:val="en-US"/>
+        </w:rPr>
+        <w:t xml:space="preserve"> int primary key not null,</w:t>
+      </w:r>
+    </w:p>
+    <w:p>
+      <w:pPr>
+        <w:pStyle w:val="NormalWeb"/>
+        <w:spacing w:before="0" w:beforeAutospacing="0" w:after="0" w:afterAutospacing="0"/>
+        <w:rPr>
+          <w:rFonts w:ascii="Arial" w:hAnsi="Arial" w:cs="Arial"/>
+          <w:lang w:val="en-US"/>
+        </w:rPr>
+      </w:pPr>
+      <w:proofErr w:type="spellStart"/>
+      <w:r>
+        <w:rPr>
+          <w:rFonts w:ascii="Arial" w:hAnsi="Arial" w:cs="Arial"/>
+          <w:lang w:val="en-US"/>
+        </w:rPr>
+        <w:t>Edad</w:t>
+      </w:r>
+      <w:proofErr w:type="spellEnd"/>
+      <w:r>
+        <w:rPr>
+          <w:rFonts w:ascii="Arial" w:hAnsi="Arial" w:cs="Arial"/>
+          <w:lang w:val="en-US"/>
+        </w:rPr>
+        <w:t xml:space="preserve"> </w:t>
+      </w:r>
+      <w:proofErr w:type="gramStart"/>
+      <w:r>
+        <w:rPr>
+          <w:rFonts w:ascii="Arial" w:hAnsi="Arial" w:cs="Arial"/>
+          <w:lang w:val="en-US"/>
+        </w:rPr>
+        <w:t>varchar(</w:t>
+      </w:r>
+      <w:proofErr w:type="gramEnd"/>
+      <w:r>
+        <w:rPr>
+          <w:rFonts w:ascii="Arial" w:hAnsi="Arial" w:cs="Arial"/>
+          <w:lang w:val="en-US"/>
+        </w:rPr>
+        <w:t>45)</w:t>
+      </w:r>
+    </w:p>
+    <w:p>
+      <w:pPr>
+        <w:pStyle w:val="NormalWeb"/>
+        <w:spacing w:before="0" w:beforeAutospacing="0" w:after="0" w:afterAutospacing="0"/>
+        <w:rPr>
+          <w:rFonts w:ascii="Arial" w:hAnsi="Arial" w:cs="Arial"/>
+          <w:lang w:val="en-US"/>
+        </w:rPr>
+      </w:pPr>
+      <w:r>
+        <w:rPr>
+          <w:rFonts w:ascii="Arial" w:hAnsi="Arial" w:cs="Arial"/>
+          <w:lang w:val="en-US"/>
+        </w:rPr>
+        <w:t>)</w:t>
+      </w:r>
+    </w:p>
+    <w:p>
+      <w:pPr>
+        <w:pStyle w:val="NormalWeb"/>
+        <w:spacing w:before="0" w:beforeAutospacing="0" w:after="0" w:afterAutospacing="0"/>
+        <w:rPr>
+          <w:rFonts w:ascii="Arial" w:hAnsi="Arial" w:cs="Arial"/>
+          <w:lang w:val="en-US"/>
+        </w:rPr>
+      </w:pPr>
+    </w:p>
+    <w:p>
+      <w:pPr>
+        <w:pStyle w:val="NormalWeb"/>
+        <w:spacing w:before="0" w:beforeAutospacing="0" w:after="0" w:afterAutospacing="0"/>
+        <w:rPr>
+          <w:rFonts w:ascii="Arial" w:hAnsi="Arial" w:cs="Arial"/>
+          <w:lang w:val="en-US"/>
+        </w:rPr>
+      </w:pPr>
+      <w:r>
+        <w:rPr>
+          <w:rFonts w:ascii="Arial" w:hAnsi="Arial" w:cs="Arial"/>
+          <w:lang w:val="en-US"/>
+        </w:rPr>
+        <w:t xml:space="preserve">create table </w:t>
+      </w:r>
+      <w:proofErr w:type="spellStart"/>
+      <w:r>
+        <w:rPr>
+          <w:rFonts w:ascii="Arial" w:hAnsi="Arial" w:cs="Arial"/>
+          <w:lang w:val="en-US"/>
+        </w:rPr>
+        <w:t>Estatus_</w:t>
+      </w:r>
+      <w:proofErr w:type="gramStart"/>
+      <w:r>
+        <w:rPr>
+          <w:rFonts w:ascii="Arial" w:hAnsi="Arial" w:cs="Arial"/>
+          <w:lang w:val="en-US"/>
+        </w:rPr>
+        <w:t>animal</w:t>
+      </w:r>
+      <w:proofErr w:type="spellEnd"/>
+      <w:r>
+        <w:rPr>
+          <w:rFonts w:ascii="Arial" w:hAnsi="Arial" w:cs="Arial"/>
+          <w:lang w:val="en-US"/>
+        </w:rPr>
+        <w:t>(</w:t>
+      </w:r>
+      <w:proofErr w:type="gramEnd"/>
+    </w:p>
+    <w:p>
+      <w:pPr>
+        <w:pStyle w:val="NormalWeb"/>
+        <w:spacing w:before="0" w:beforeAutospacing="0" w:after="0" w:afterAutospacing="0"/>
+        <w:rPr>
+          <w:rFonts w:ascii="Arial" w:hAnsi="Arial" w:cs="Arial"/>
+          <w:lang w:val="en-US"/>
+        </w:rPr>
+      </w:pPr>
+      <w:proofErr w:type="spellStart"/>
+      <w:r>
+        <w:rPr>
+          <w:rFonts w:ascii="Arial" w:hAnsi="Arial" w:cs="Arial"/>
+          <w:lang w:val="en-US"/>
+        </w:rPr>
+        <w:t>id_estatus</w:t>
+      </w:r>
+      <w:proofErr w:type="spellEnd"/>
+      <w:r>
+        <w:rPr>
+          <w:rFonts w:ascii="Arial" w:hAnsi="Arial" w:cs="Arial"/>
+          <w:lang w:val="en-US"/>
+        </w:rPr>
+        <w:t xml:space="preserve"> int primary key not null,</w:t>
+      </w:r>
+    </w:p>
+    <w:p>
+      <w:pPr>
+        <w:pStyle w:val="NormalWeb"/>
+        <w:spacing w:before="0" w:beforeAutospacing="0" w:after="0" w:afterAutospacing="0"/>
+        <w:rPr>
+          <w:rFonts w:ascii="Arial" w:hAnsi="Arial" w:cs="Arial"/>
+          <w:lang w:val="en-US"/>
+        </w:rPr>
+      </w:pPr>
+      <w:proofErr w:type="spellStart"/>
+      <w:r>
+        <w:rPr>
+          <w:rFonts w:ascii="Arial" w:hAnsi="Arial" w:cs="Arial"/>
+          <w:lang w:val="en-US"/>
+        </w:rPr>
+        <w:t>Estatus</w:t>
+      </w:r>
+      <w:proofErr w:type="spellEnd"/>
+      <w:r>
+        <w:rPr>
+          <w:rFonts w:ascii="Arial" w:hAnsi="Arial" w:cs="Arial"/>
+          <w:lang w:val="en-US"/>
+        </w:rPr>
+        <w:t xml:space="preserve"> </w:t>
+      </w:r>
+      <w:proofErr w:type="gramStart"/>
+      <w:r>
+        <w:rPr>
+          <w:rFonts w:ascii="Arial" w:hAnsi="Arial" w:cs="Arial"/>
+          <w:lang w:val="en-US"/>
+        </w:rPr>
+        <w:t>varchar(</w:t>
+      </w:r>
+      <w:proofErr w:type="gramEnd"/>
+      <w:r>
+        <w:rPr>
+          <w:rFonts w:ascii="Arial" w:hAnsi="Arial" w:cs="Arial"/>
+          <w:lang w:val="en-US"/>
+        </w:rPr>
+        <w:t>45)</w:t>
+      </w:r>
+    </w:p>
+    <w:p>
+      <w:pPr>
+        <w:pStyle w:val="NormalWeb"/>
+        <w:spacing w:before="0" w:beforeAutospacing="0" w:after="0" w:afterAutospacing="0"/>
+        <w:rPr>
+          <w:rFonts w:ascii="Arial" w:hAnsi="Arial" w:cs="Arial"/>
+          <w:lang w:val="en-US"/>
+        </w:rPr>
+      </w:pPr>
+      <w:r>
+        <w:rPr>
+          <w:rFonts w:ascii="Arial" w:hAnsi="Arial" w:cs="Arial"/>
+          <w:lang w:val="en-US"/>
+        </w:rPr>
+        <w:t>)</w:t>
+      </w:r>
+    </w:p>
+    <w:p>
+      <w:pPr>
+        <w:pStyle w:val="NormalWeb"/>
+        <w:spacing w:before="0" w:beforeAutospacing="0" w:after="0" w:afterAutospacing="0"/>
+        <w:rPr>
+          <w:rFonts w:ascii="Arial" w:hAnsi="Arial" w:cs="Arial"/>
+          <w:lang w:val="en-US"/>
+        </w:rPr>
+      </w:pPr>
+    </w:p>
+    <w:p>
+      <w:pPr>
+        <w:pStyle w:val="NormalWeb"/>
+        <w:spacing w:before="0" w:beforeAutospacing="0" w:after="0" w:afterAutospacing="0"/>
+        <w:rPr>
+          <w:rFonts w:ascii="Arial" w:hAnsi="Arial" w:cs="Arial"/>
+          <w:lang w:val="en-US"/>
+        </w:rPr>
+      </w:pPr>
+      <w:r>
+        <w:rPr>
+          <w:rFonts w:ascii="Arial" w:hAnsi="Arial" w:cs="Arial"/>
+          <w:lang w:val="en-US"/>
+        </w:rPr>
+        <w:t xml:space="preserve">create table </w:t>
+      </w:r>
+      <w:proofErr w:type="spellStart"/>
+      <w:r>
+        <w:rPr>
+          <w:rFonts w:ascii="Arial" w:hAnsi="Arial" w:cs="Arial"/>
+          <w:lang w:val="en-US"/>
+        </w:rPr>
+        <w:t>Tamano_animal</w:t>
+      </w:r>
+      <w:proofErr w:type="spellEnd"/>
+    </w:p>
+    <w:p>
+      <w:pPr>
+        <w:pStyle w:val="NormalWeb"/>
+        <w:spacing w:before="0" w:beforeAutospacing="0" w:after="0" w:afterAutospacing="0"/>
+        <w:rPr>
+          <w:rFonts w:ascii="Arial" w:hAnsi="Arial" w:cs="Arial"/>
+          <w:lang w:val="en-US"/>
+        </w:rPr>
+      </w:pPr>
+      <w:proofErr w:type="spellStart"/>
+      <w:r>
+        <w:rPr>
+          <w:rFonts w:ascii="Arial" w:hAnsi="Arial" w:cs="Arial"/>
+          <w:lang w:val="en-US"/>
+        </w:rPr>
+        <w:t>id_tamano</w:t>
+      </w:r>
+      <w:proofErr w:type="spellEnd"/>
+      <w:r>
+        <w:rPr>
+          <w:rFonts w:ascii="Arial" w:hAnsi="Arial" w:cs="Arial"/>
+          <w:lang w:val="en-US"/>
+        </w:rPr>
+        <w:t xml:space="preserve"> int primary key not null,</w:t>
+      </w:r>
+    </w:p>
+    <w:p>
+      <w:pPr>
+        <w:pStyle w:val="NormalWeb"/>
+        <w:spacing w:before="0" w:beforeAutospacing="0" w:after="0" w:afterAutospacing="0"/>
+        <w:rPr>
+          <w:rFonts w:ascii="Arial" w:hAnsi="Arial" w:cs="Arial"/>
+        </w:rPr>
+      </w:pPr>
+      <w:proofErr w:type="spellStart"/>
+      <w:r>
+        <w:rPr>
+          <w:rFonts w:ascii="Arial" w:hAnsi="Arial" w:cs="Arial"/>
+        </w:rPr>
+        <w:t>Tamano</w:t>
+      </w:r>
+      <w:proofErr w:type="spellEnd"/>
+      <w:r>
+        <w:rPr>
+          <w:rFonts w:ascii="Arial" w:hAnsi="Arial" w:cs="Arial"/>
+        </w:rPr>
+        <w:t xml:space="preserve"> </w:t>
+      </w:r>
+      <w:proofErr w:type="spellStart"/>
+      <w:proofErr w:type="gramStart"/>
+      <w:r>
+        <w:rPr>
+          <w:rFonts w:ascii="Arial" w:hAnsi="Arial" w:cs="Arial"/>
+        </w:rPr>
+        <w:t>varchar</w:t>
+      </w:r>
+      <w:proofErr w:type="spellEnd"/>
+      <w:r>
+        <w:rPr>
+          <w:rFonts w:ascii="Arial" w:hAnsi="Arial" w:cs="Arial"/>
+        </w:rPr>
+        <w:t>(</w:t>
+      </w:r>
+      <w:proofErr w:type="gramEnd"/>
+      <w:r>
+        <w:rPr>
+          <w:rFonts w:ascii="Arial" w:hAnsi="Arial" w:cs="Arial"/>
+        </w:rPr>
+        <w:t>45)</w:t>
+      </w:r>
+    </w:p>
+    <w:p>
+      <w:pPr>
+        <w:pStyle w:val="NormalWeb"/>
+        <w:spacing w:before="0" w:beforeAutospacing="0" w:after="0" w:afterAutospacing="0"/>
+        <w:rPr>
+          <w:rFonts w:ascii="Arial" w:hAnsi="Arial" w:cs="Arial"/>
+        </w:rPr>
+      </w:pPr>
+      <w:r>
+        <w:rPr>
+          <w:rFonts w:ascii="Arial" w:hAnsi="Arial" w:cs="Arial"/>
+        </w:rPr>
+        <w:lastRenderedPageBreak/>
+        <w:t>)</w:t>
+      </w:r>
+    </w:p>
+    <w:p>
+      <w:pPr>
+        <w:pStyle w:val="NormalWeb"/>
+        <w:spacing w:before="0" w:beforeAutospacing="0" w:after="0" w:afterAutospacing="0"/>
+        <w:rPr>
+          <w:rFonts w:ascii="Arial" w:hAnsi="Arial" w:cs="Arial"/>
+        </w:rPr>
+      </w:pPr>
+    </w:p>
+    <w:p>
+      <w:pPr>
+        <w:pStyle w:val="NormalWeb"/>
+        <w:spacing w:before="0" w:beforeAutospacing="0" w:after="0" w:afterAutospacing="0"/>
+        <w:rPr>
+          <w:rFonts w:ascii="Arial" w:hAnsi="Arial" w:cs="Arial"/>
+        </w:rPr>
+      </w:pPr>
+      <w:proofErr w:type="spellStart"/>
+      <w:r>
+        <w:rPr>
+          <w:rFonts w:ascii="Arial" w:hAnsi="Arial" w:cs="Arial"/>
+        </w:rPr>
+        <w:t>create</w:t>
+      </w:r>
+      <w:proofErr w:type="spellEnd"/>
+      <w:r>
+        <w:rPr>
+          <w:rFonts w:ascii="Arial" w:hAnsi="Arial" w:cs="Arial"/>
+        </w:rPr>
+        <w:t xml:space="preserve"> table </w:t>
+      </w:r>
+      <w:proofErr w:type="spellStart"/>
+      <w:r>
+        <w:rPr>
+          <w:rFonts w:ascii="Arial" w:hAnsi="Arial" w:cs="Arial"/>
+        </w:rPr>
+        <w:t>Sexo_</w:t>
+      </w:r>
+      <w:proofErr w:type="gramStart"/>
+      <w:r>
+        <w:rPr>
+          <w:rFonts w:ascii="Arial" w:hAnsi="Arial" w:cs="Arial"/>
+        </w:rPr>
+        <w:t>animal</w:t>
+      </w:r>
+      <w:proofErr w:type="spellEnd"/>
+      <w:r>
+        <w:rPr>
+          <w:rFonts w:ascii="Arial" w:hAnsi="Arial" w:cs="Arial"/>
+        </w:rPr>
+        <w:t>(</w:t>
+      </w:r>
+      <w:proofErr w:type="gramEnd"/>
+    </w:p>
+    <w:p>
+      <w:pPr>
+        <w:pStyle w:val="NormalWeb"/>
+        <w:spacing w:before="0" w:beforeAutospacing="0" w:after="0" w:afterAutospacing="0"/>
+        <w:rPr>
+          <w:rFonts w:ascii="Arial" w:hAnsi="Arial" w:cs="Arial"/>
+          <w:lang w:val="en-US"/>
+        </w:rPr>
+      </w:pPr>
+      <w:proofErr w:type="spellStart"/>
+      <w:r>
+        <w:rPr>
+          <w:rFonts w:ascii="Arial" w:hAnsi="Arial" w:cs="Arial"/>
+          <w:lang w:val="en-US"/>
+        </w:rPr>
+        <w:t>id_sexo</w:t>
+      </w:r>
+      <w:proofErr w:type="spellEnd"/>
+      <w:r>
+        <w:rPr>
+          <w:rFonts w:ascii="Arial" w:hAnsi="Arial" w:cs="Arial"/>
+          <w:lang w:val="en-US"/>
+        </w:rPr>
+        <w:t xml:space="preserve"> int primary key not null,</w:t>
+      </w:r>
+    </w:p>
+    <w:p>
+      <w:pPr>
+        <w:pStyle w:val="NormalWeb"/>
+        <w:spacing w:before="0" w:beforeAutospacing="0" w:after="0" w:afterAutospacing="0"/>
+        <w:rPr>
+          <w:rFonts w:ascii="Arial" w:hAnsi="Arial" w:cs="Arial"/>
+          <w:lang w:val="en-US"/>
+        </w:rPr>
+      </w:pPr>
+      <w:proofErr w:type="spellStart"/>
+      <w:r>
+        <w:rPr>
+          <w:rFonts w:ascii="Arial" w:hAnsi="Arial" w:cs="Arial"/>
+          <w:lang w:val="en-US"/>
+        </w:rPr>
+        <w:t>Sexo</w:t>
+      </w:r>
+      <w:proofErr w:type="spellEnd"/>
+      <w:r>
+        <w:rPr>
+          <w:rFonts w:ascii="Arial" w:hAnsi="Arial" w:cs="Arial"/>
+          <w:lang w:val="en-US"/>
+        </w:rPr>
+        <w:t xml:space="preserve"> </w:t>
+      </w:r>
+      <w:proofErr w:type="gramStart"/>
+      <w:r>
+        <w:rPr>
+          <w:rFonts w:ascii="Arial" w:hAnsi="Arial" w:cs="Arial"/>
+          <w:lang w:val="en-US"/>
+        </w:rPr>
+        <w:t>varchar(</w:t>
+      </w:r>
+      <w:proofErr w:type="gramEnd"/>
+      <w:r>
+        <w:rPr>
+          <w:rFonts w:ascii="Arial" w:hAnsi="Arial" w:cs="Arial"/>
+          <w:lang w:val="en-US"/>
+        </w:rPr>
+        <w:t>45)</w:t>
+      </w:r>
+    </w:p>
+    <w:p>
+      <w:pPr>
+        <w:pStyle w:val="NormalWeb"/>
+        <w:spacing w:before="0" w:beforeAutospacing="0" w:after="0" w:afterAutospacing="0"/>
+        <w:rPr>
+          <w:rFonts w:ascii="Arial" w:hAnsi="Arial" w:cs="Arial"/>
+          <w:lang w:val="en-US"/>
+        </w:rPr>
+      </w:pPr>
+      <w:r>
+        <w:rPr>
+          <w:rFonts w:ascii="Arial" w:hAnsi="Arial" w:cs="Arial"/>
+          <w:lang w:val="en-US"/>
+        </w:rPr>
+        <w:t>)</w:t>
+      </w:r>
+    </w:p>
+    <w:p>
+      <w:pPr>
+        <w:pStyle w:val="NormalWeb"/>
+        <w:spacing w:before="0" w:beforeAutospacing="0" w:after="0" w:afterAutospacing="0"/>
+        <w:rPr>
+          <w:rFonts w:ascii="Arial" w:hAnsi="Arial" w:cs="Arial"/>
+          <w:lang w:val="en-US"/>
+        </w:rPr>
+      </w:pPr>
+    </w:p>
+    <w:p>
+      <w:pPr>
+        <w:pStyle w:val="NormalWeb"/>
+        <w:spacing w:before="0" w:beforeAutospacing="0" w:after="0" w:afterAutospacing="0"/>
+        <w:rPr>
+          <w:rFonts w:ascii="Arial" w:hAnsi="Arial" w:cs="Arial"/>
+          <w:lang w:val="en-US"/>
+        </w:rPr>
+      </w:pPr>
+      <w:r>
+        <w:rPr>
+          <w:rFonts w:ascii="Arial" w:hAnsi="Arial" w:cs="Arial"/>
+          <w:lang w:val="en-US"/>
+        </w:rPr>
+        <w:t xml:space="preserve">create table </w:t>
+      </w:r>
+      <w:proofErr w:type="spellStart"/>
+      <w:r>
+        <w:rPr>
+          <w:rFonts w:ascii="Arial" w:hAnsi="Arial" w:cs="Arial"/>
+          <w:lang w:val="en-US"/>
+        </w:rPr>
+        <w:t>Raza_</w:t>
+      </w:r>
+      <w:proofErr w:type="gramStart"/>
+      <w:r>
+        <w:rPr>
+          <w:rFonts w:ascii="Arial" w:hAnsi="Arial" w:cs="Arial"/>
+          <w:lang w:val="en-US"/>
+        </w:rPr>
+        <w:t>animal</w:t>
+      </w:r>
+      <w:proofErr w:type="spellEnd"/>
+      <w:r>
+        <w:rPr>
+          <w:rFonts w:ascii="Arial" w:hAnsi="Arial" w:cs="Arial"/>
+          <w:lang w:val="en-US"/>
+        </w:rPr>
+        <w:t>(</w:t>
+      </w:r>
+      <w:proofErr w:type="gramEnd"/>
+    </w:p>
+    <w:p>
+      <w:pPr>
+        <w:pStyle w:val="NormalWeb"/>
+        <w:spacing w:before="0" w:beforeAutospacing="0" w:after="0" w:afterAutospacing="0"/>
+        <w:rPr>
+          <w:rFonts w:ascii="Arial" w:hAnsi="Arial" w:cs="Arial"/>
+          <w:lang w:val="en-US"/>
+        </w:rPr>
+      </w:pPr>
+      <w:proofErr w:type="spellStart"/>
+      <w:r>
+        <w:rPr>
+          <w:rFonts w:ascii="Arial" w:hAnsi="Arial" w:cs="Arial"/>
+          <w:lang w:val="en-US"/>
+        </w:rPr>
+        <w:t>id_raza</w:t>
+      </w:r>
+      <w:proofErr w:type="spellEnd"/>
+      <w:r>
+        <w:rPr>
+          <w:rFonts w:ascii="Arial" w:hAnsi="Arial" w:cs="Arial"/>
+          <w:lang w:val="en-US"/>
+        </w:rPr>
+        <w:t xml:space="preserve"> int primary key not null,</w:t>
+      </w:r>
+    </w:p>
+    <w:p>
+      <w:pPr>
+        <w:pStyle w:val="NormalWeb"/>
+        <w:spacing w:before="0" w:beforeAutospacing="0" w:after="0" w:afterAutospacing="0"/>
+        <w:rPr>
+          <w:rFonts w:ascii="Arial" w:hAnsi="Arial" w:cs="Arial"/>
+        </w:rPr>
+      </w:pPr>
+      <w:r>
+        <w:rPr>
+          <w:rFonts w:ascii="Arial" w:hAnsi="Arial" w:cs="Arial"/>
+        </w:rPr>
+        <w:t xml:space="preserve">Raza </w:t>
+      </w:r>
+      <w:proofErr w:type="spellStart"/>
+      <w:proofErr w:type="gramStart"/>
+      <w:r>
+        <w:rPr>
+          <w:rFonts w:ascii="Arial" w:hAnsi="Arial" w:cs="Arial"/>
+        </w:rPr>
+        <w:t>varchar</w:t>
+      </w:r>
+      <w:proofErr w:type="spellEnd"/>
+      <w:r>
+        <w:rPr>
+          <w:rFonts w:ascii="Arial" w:hAnsi="Arial" w:cs="Arial"/>
+        </w:rPr>
+        <w:t>(</w:t>
+      </w:r>
+      <w:proofErr w:type="gramEnd"/>
+      <w:r>
+        <w:rPr>
+          <w:rFonts w:ascii="Arial" w:hAnsi="Arial" w:cs="Arial"/>
+        </w:rPr>
+        <w:t>45),</w:t>
+      </w:r>
+    </w:p>
+    <w:p>
+      <w:pPr>
+        <w:pStyle w:val="NormalWeb"/>
+        <w:spacing w:before="0" w:beforeAutospacing="0" w:after="0" w:afterAutospacing="0"/>
+        <w:rPr>
+          <w:rFonts w:ascii="Arial" w:hAnsi="Arial" w:cs="Arial"/>
+        </w:rPr>
+      </w:pPr>
+      <w:proofErr w:type="spellStart"/>
+      <w:r>
+        <w:rPr>
+          <w:rFonts w:ascii="Arial" w:hAnsi="Arial" w:cs="Arial"/>
+        </w:rPr>
+        <w:t>Especie_animal_id_especie</w:t>
+      </w:r>
+      <w:proofErr w:type="spellEnd"/>
+      <w:r>
+        <w:rPr>
+          <w:rFonts w:ascii="Arial" w:hAnsi="Arial" w:cs="Arial"/>
+        </w:rPr>
+        <w:t xml:space="preserve"> </w:t>
+      </w:r>
+      <w:proofErr w:type="spellStart"/>
+      <w:r>
+        <w:rPr>
+          <w:rFonts w:ascii="Arial" w:hAnsi="Arial" w:cs="Arial"/>
+        </w:rPr>
+        <w:t>int</w:t>
+      </w:r>
+      <w:proofErr w:type="spellEnd"/>
+      <w:r>
+        <w:rPr>
+          <w:rFonts w:ascii="Arial" w:hAnsi="Arial" w:cs="Arial"/>
+        </w:rPr>
+        <w:t xml:space="preserve"> </w:t>
+      </w:r>
+      <w:proofErr w:type="spellStart"/>
+      <w:r>
+        <w:rPr>
+          <w:rFonts w:ascii="Arial" w:hAnsi="Arial" w:cs="Arial"/>
+        </w:rPr>
+        <w:t>foreign</w:t>
+      </w:r>
+      <w:proofErr w:type="spellEnd"/>
+      <w:r>
+        <w:rPr>
+          <w:rFonts w:ascii="Arial" w:hAnsi="Arial" w:cs="Arial"/>
+        </w:rPr>
+        <w:t xml:space="preserve"> </w:t>
+      </w:r>
+      <w:proofErr w:type="spellStart"/>
+      <w:r>
+        <w:rPr>
+          <w:rFonts w:ascii="Arial" w:hAnsi="Arial" w:cs="Arial"/>
+        </w:rPr>
+        <w:t>key</w:t>
+      </w:r>
+      <w:proofErr w:type="spellEnd"/>
+      <w:r>
+        <w:rPr>
+          <w:rFonts w:ascii="Arial" w:hAnsi="Arial" w:cs="Arial"/>
+        </w:rPr>
+        <w:t xml:space="preserve"> </w:t>
+      </w:r>
+      <w:proofErr w:type="spellStart"/>
+      <w:r>
+        <w:rPr>
+          <w:rFonts w:ascii="Arial" w:hAnsi="Arial" w:cs="Arial"/>
+        </w:rPr>
+        <w:t>references</w:t>
+      </w:r>
+      <w:proofErr w:type="spellEnd"/>
+      <w:r>
+        <w:rPr>
+          <w:rFonts w:ascii="Arial" w:hAnsi="Arial" w:cs="Arial"/>
+        </w:rPr>
+        <w:t xml:space="preserve"> </w:t>
+      </w:r>
+      <w:proofErr w:type="spellStart"/>
+      <w:r>
+        <w:rPr>
+          <w:rFonts w:ascii="Arial" w:hAnsi="Arial" w:cs="Arial"/>
+        </w:rPr>
+        <w:t>Especie_animal</w:t>
+      </w:r>
+      <w:proofErr w:type="spellEnd"/>
+      <w:r>
+        <w:rPr>
+          <w:rFonts w:ascii="Arial" w:hAnsi="Arial" w:cs="Arial"/>
+        </w:rPr>
+        <w:t>(</w:t>
+      </w:r>
+      <w:proofErr w:type="spellStart"/>
+      <w:r>
+        <w:rPr>
+          <w:rFonts w:ascii="Arial" w:hAnsi="Arial" w:cs="Arial"/>
+        </w:rPr>
+        <w:t>id_especie</w:t>
+      </w:r>
+      <w:proofErr w:type="spellEnd"/>
+      <w:r>
+        <w:rPr>
+          <w:rFonts w:ascii="Arial" w:hAnsi="Arial" w:cs="Arial"/>
+        </w:rPr>
+        <w:t>)</w:t>
+      </w:r>
+    </w:p>
+    <w:p>
+      <w:pPr>
+        <w:pStyle w:val="NormalWeb"/>
+        <w:spacing w:before="0" w:beforeAutospacing="0" w:after="0" w:afterAutospacing="0"/>
+        <w:rPr>
+          <w:rFonts w:ascii="Arial" w:hAnsi="Arial" w:cs="Arial"/>
+          <w:lang w:val="en-US"/>
+        </w:rPr>
+      </w:pPr>
+      <w:r>
+        <w:rPr>
+          <w:rFonts w:ascii="Arial" w:hAnsi="Arial" w:cs="Arial"/>
+          <w:lang w:val="en-US"/>
+        </w:rPr>
+        <w:t>)</w:t>
+      </w:r>
+    </w:p>
+    <w:p>
+      <w:pPr>
+        <w:pStyle w:val="NormalWeb"/>
+        <w:spacing w:before="0" w:beforeAutospacing="0" w:after="0" w:afterAutospacing="0"/>
+        <w:rPr>
+          <w:rFonts w:ascii="Arial" w:hAnsi="Arial" w:cs="Arial"/>
+          <w:lang w:val="en-US"/>
+        </w:rPr>
+      </w:pPr>
+    </w:p>
+    <w:p>
+      <w:pPr>
+        <w:pStyle w:val="NormalWeb"/>
+        <w:spacing w:before="0" w:beforeAutospacing="0" w:after="0" w:afterAutospacing="0"/>
+        <w:rPr>
+          <w:rFonts w:ascii="Arial" w:hAnsi="Arial" w:cs="Arial"/>
+          <w:lang w:val="en-US"/>
+        </w:rPr>
+      </w:pPr>
+      <w:r>
+        <w:rPr>
+          <w:rFonts w:ascii="Arial" w:hAnsi="Arial" w:cs="Arial"/>
+          <w:lang w:val="en-US"/>
+        </w:rPr>
+        <w:t xml:space="preserve">create table </w:t>
+      </w:r>
+      <w:proofErr w:type="spellStart"/>
+      <w:r>
+        <w:rPr>
+          <w:rFonts w:ascii="Arial" w:hAnsi="Arial" w:cs="Arial"/>
+          <w:lang w:val="en-US"/>
+        </w:rPr>
+        <w:t>Especie_</w:t>
+      </w:r>
+      <w:proofErr w:type="gramStart"/>
+      <w:r>
+        <w:rPr>
+          <w:rFonts w:ascii="Arial" w:hAnsi="Arial" w:cs="Arial"/>
+          <w:lang w:val="en-US"/>
+        </w:rPr>
+        <w:t>animal</w:t>
+      </w:r>
+      <w:proofErr w:type="spellEnd"/>
+      <w:r>
+        <w:rPr>
+          <w:rFonts w:ascii="Arial" w:hAnsi="Arial" w:cs="Arial"/>
+          <w:lang w:val="en-US"/>
+        </w:rPr>
+        <w:t>(</w:t>
+      </w:r>
+      <w:proofErr w:type="gramEnd"/>
+    </w:p>
+    <w:p>
+      <w:pPr>
+        <w:pStyle w:val="NormalWeb"/>
+        <w:spacing w:before="0" w:beforeAutospacing="0" w:after="0" w:afterAutospacing="0"/>
+        <w:rPr>
+          <w:rFonts w:ascii="Arial" w:hAnsi="Arial" w:cs="Arial"/>
+          <w:lang w:val="en-US"/>
+        </w:rPr>
+      </w:pPr>
+      <w:proofErr w:type="spellStart"/>
+      <w:r>
+        <w:rPr>
+          <w:rFonts w:ascii="Arial" w:hAnsi="Arial" w:cs="Arial"/>
+          <w:lang w:val="en-US"/>
+        </w:rPr>
+        <w:t>id_especie</w:t>
+      </w:r>
+      <w:proofErr w:type="spellEnd"/>
+      <w:r>
+        <w:rPr>
+          <w:rFonts w:ascii="Arial" w:hAnsi="Arial" w:cs="Arial"/>
+          <w:lang w:val="en-US"/>
+        </w:rPr>
+        <w:t xml:space="preserve"> int primary key not null,</w:t>
+      </w:r>
+    </w:p>
+    <w:p>
+      <w:pPr>
+        <w:pStyle w:val="NormalWeb"/>
+        <w:spacing w:before="0" w:beforeAutospacing="0" w:after="0" w:afterAutospacing="0"/>
+        <w:rPr>
+          <w:rFonts w:ascii="Arial" w:hAnsi="Arial" w:cs="Arial"/>
+        </w:rPr>
+      </w:pPr>
+      <w:r>
+        <w:rPr>
+          <w:rFonts w:ascii="Arial" w:hAnsi="Arial" w:cs="Arial"/>
+        </w:rPr>
+        <w:t xml:space="preserve">especie </w:t>
+      </w:r>
+      <w:proofErr w:type="spellStart"/>
+      <w:proofErr w:type="gramStart"/>
+      <w:r>
+        <w:rPr>
+          <w:rFonts w:ascii="Arial" w:hAnsi="Arial" w:cs="Arial"/>
+        </w:rPr>
+        <w:t>varchar</w:t>
+      </w:r>
+      <w:proofErr w:type="spellEnd"/>
+      <w:r>
+        <w:rPr>
+          <w:rFonts w:ascii="Arial" w:hAnsi="Arial" w:cs="Arial"/>
+        </w:rPr>
+        <w:t>(</w:t>
+      </w:r>
+      <w:proofErr w:type="gramEnd"/>
+      <w:r>
+        <w:rPr>
+          <w:rFonts w:ascii="Arial" w:hAnsi="Arial" w:cs="Arial"/>
+        </w:rPr>
+        <w:t>45)</w:t>
+      </w:r>
+    </w:p>
+    <w:p>
+      <w:pPr>
+        <w:pStyle w:val="NormalWeb"/>
+        <w:spacing w:before="0" w:beforeAutospacing="0" w:after="0" w:afterAutospacing="0"/>
+        <w:rPr>
+          <w:rFonts w:ascii="Arial" w:hAnsi="Arial" w:cs="Arial"/>
+        </w:rPr>
+      </w:pPr>
+      <w:r>
+        <w:rPr>
+          <w:rFonts w:ascii="Arial" w:hAnsi="Arial" w:cs="Arial"/>
+        </w:rPr>
+        <w:t>)</w:t>
+      </w:r>
     </w:p>
     <w:p>
       <w:pPr>
@@ -3504,7 +6028,7 @@
 </file>
 
 <file path=word/numbering.xml><?xml version="1.0" encoding="utf-8"?>
-<w:numbering xmlns:wpc="http://schemas.microsoft.com/office/word/2010/wordprocessingCanvas" xmlns:cx="http://schemas.microsoft.com/office/drawing/2014/chartex" xmlns:cx1="http://schemas.microsoft.com/office/drawing/2015/9/8/chartex" xmlns:cx2="http://schemas.microsoft.com/office/drawing/2015/10/21/chartex" xmlns:cx3="http://schemas.microsoft.com/office/drawing/2016/5/9/chartex" xmlns:cx4="http://schemas.microsoft.com/office/drawing/2016/5/10/chartex" xmlns:cx5="http://schemas.microsoft.com/office/drawing/2016/5/11/chartex" xmlns:cx6="http://schemas.microsoft.com/office/drawing/2016/5/12/chartex" xmlns:cx7="http://schemas.microsoft.com/office/drawing/2016/5/13/chartex" xmlns:cx8="http://schemas.microsoft.com/office/drawing/2016/5/14/chartex" xmlns:mc="http://schemas.openxmlformats.org/markup-compatibility/2006" xmlns:aink="http://schemas.microsoft.com/office/drawing/2016/ink" xmlns:am3d="http://schemas.microsoft.com/office/drawing/2017/model3d" xmlns:o="urn:schemas-microsoft-com:office:office" xmlns:oel="http://schemas.microsoft.com/office/2019/extlst" xmlns:r="http://schemas.openxmlformats.org/officeDocument/2006/relationships" xmlns:m="http://schemas.openxmlformats.org/officeDocument/2006/math" xmlns:v="urn:schemas-microsoft-com:vml" xmlns:wp14="http://schemas.microsoft.com/office/word/2010/wordprocessingDrawing" xmlns:wp="http://schemas.openxmlformats.org/drawingml/2006/wordprocessingDrawing" xmlns:w10="urn:schemas-microsoft-com:office:word" xmlns:w="http://schemas.openxmlformats.org/wordprocessingml/2006/main" xmlns:w14="http://schemas.microsoft.com/office/word/2010/wordml" xmlns:w15="http://schemas.microsoft.com/office/word/2012/wordml" xmlns:w16cex="http://schemas.microsoft.com/office/word/2018/wordml/cex" xmlns:w16cid="http://schemas.microsoft.com/office/word/2016/wordml/cid" xmlns:w16="http://schemas.microsoft.com/office/word/2018/wordml" xmlns:w16sdtdh="http://schemas.microsoft.com/office/word/2020/wordml/sdtdatahash" xmlns:w16se="http://schemas.microsoft.com/office/word/2015/wordml/symex" xmlns:wpg="http://schemas.microsoft.com/office/word/2010/wordprocessingGroup" xmlns:wpi="http://schemas.microsoft.com/office/word/2010/wordprocessingInk" xmlns:wne="http://schemas.microsoft.com/office/word/2006/wordml" xmlns:wps="http://schemas.microsoft.com/office/word/2010/wordprocessingShape" mc:Ignorable="w14 w15 w16se w16cid w16 w16cex w16sdtdh wp14">
+<w:numbering xmlns:wpc="http://schemas.microsoft.com/office/word/2010/wordprocessingCanvas" xmlns:cx="http://schemas.microsoft.com/office/drawing/2014/chartex" xmlns:cx1="http://schemas.microsoft.com/office/drawing/2015/9/8/chartex" xmlns:cx2="http://schemas.microsoft.com/office/drawing/2015/10/21/chartex" xmlns:cx3="http://schemas.microsoft.com/office/drawing/2016/5/9/chartex" xmlns:cx4="http://schemas.microsoft.com/office/drawing/2016/5/10/chartex" xmlns:cx5="http://schemas.microsoft.com/office/drawing/2016/5/11/chartex" xmlns:cx6="http://schemas.microsoft.com/office/drawing/2016/5/12/chartex" xmlns:cx7="http://schemas.microsoft.com/office/drawing/2016/5/13/chartex" xmlns:cx8="http://schemas.microsoft.com/office/drawing/2016/5/14/chartex" xmlns:mc="http://schemas.openxmlformats.org/markup-compatibility/2006" xmlns:aink="http://schemas.microsoft.com/office/drawing/2016/ink" xmlns:am3d="http://schemas.microsoft.com/office/drawing/2017/model3d" xmlns:o="urn:schemas-microsoft-com:office:office" xmlns:r="http://schemas.openxmlformats.org/officeDocument/2006/relationships" xmlns:m="http://schemas.openxmlformats.org/officeDocument/2006/math" xmlns:v="urn:schemas-microsoft-com:vml" xmlns:wp14="http://schemas.microsoft.com/office/word/2010/wordprocessingDrawing" xmlns:wp="http://schemas.openxmlformats.org/drawingml/2006/wordprocessingDrawing" xmlns:w10="urn:schemas-microsoft-com:office:word" xmlns:w="http://schemas.openxmlformats.org/wordprocessingml/2006/main" xmlns:w14="http://schemas.microsoft.com/office/word/2010/wordml" xmlns:w15="http://schemas.microsoft.com/office/word/2012/wordml" xmlns:w16cid="http://schemas.microsoft.com/office/word/2016/wordml/cid" xmlns:w16se="http://schemas.microsoft.com/office/word/2015/wordml/symex" xmlns:wpg="http://schemas.microsoft.com/office/word/2010/wordprocessingGroup" xmlns:wpi="http://schemas.microsoft.com/office/word/2010/wordprocessingInk" xmlns:wne="http://schemas.microsoft.com/office/word/2006/wordml" xmlns:wps="http://schemas.microsoft.com/office/word/2010/wordprocessingShape" mc:Ignorable="w14 w15 w16se w16cid wp14">
   <w:abstractNum w:abstractNumId="0" w15:restartNumberingAfterBreak="0">
     <w:nsid w:val="038A7302"/>
     <w:multiLevelType w:val="multilevel"/>
@@ -4250,26 +6774,26 @@
       </w:rPr>
     </w:lvl>
   </w:abstractNum>
-  <w:num w:numId="1" w16cid:durableId="117914108">
+  <w:num w:numId="1">
     <w:abstractNumId w:val="4"/>
   </w:num>
-  <w:num w:numId="2" w16cid:durableId="884414517">
+  <w:num w:numId="2">
     <w:abstractNumId w:val="2"/>
   </w:num>
-  <w:num w:numId="3" w16cid:durableId="1380516274">
+  <w:num w:numId="3">
     <w:abstractNumId w:val="0"/>
   </w:num>
-  <w:num w:numId="4" w16cid:durableId="1124612433">
+  <w:num w:numId="4">
     <w:abstractNumId w:val="3"/>
   </w:num>
-  <w:num w:numId="5" w16cid:durableId="109863891">
+  <w:num w:numId="5">
     <w:abstractNumId w:val="1"/>
   </w:num>
 </w:numbering>
 </file>
 
 <file path=word/styles.xml><?xml version="1.0" encoding="utf-8"?>
-<w:styles xmlns:mc="http://schemas.openxmlformats.org/markup-compatibility/2006" xmlns:r="http://schemas.openxmlformats.org/officeDocument/2006/relationships" xmlns:w="http://schemas.openxmlformats.org/wordprocessingml/2006/main" xmlns:w14="http://schemas.microsoft.com/office/word/2010/wordml" xmlns:w15="http://schemas.microsoft.com/office/word/2012/wordml" xmlns:w16cex="http://schemas.microsoft.com/office/word/2018/wordml/cex" xmlns:w16cid="http://schemas.microsoft.com/office/word/2016/wordml/cid" xmlns:w16="http://schemas.microsoft.com/office/word/2018/wordml" xmlns:w16sdtdh="http://schemas.microsoft.com/office/word/2020/wordml/sdtdatahash" xmlns:w16se="http://schemas.microsoft.com/office/word/2015/wordml/symex" mc:Ignorable="w14 w15 w16se w16cid w16 w16cex w16sdtdh">
+<w:styles xmlns:mc="http://schemas.openxmlformats.org/markup-compatibility/2006" xmlns:r="http://schemas.openxmlformats.org/officeDocument/2006/relationships" xmlns:w="http://schemas.openxmlformats.org/wordprocessingml/2006/main" xmlns:w14="http://schemas.microsoft.com/office/word/2010/wordml" xmlns:w15="http://schemas.microsoft.com/office/word/2012/wordml" xmlns:w16cid="http://schemas.microsoft.com/office/word/2016/wordml/cid" xmlns:w16se="http://schemas.microsoft.com/office/word/2015/wordml/symex" mc:Ignorable="w14 w15 w16se w16cid">
   <w:docDefaults>
     <w:rPrDefault>
       <w:rPr>
@@ -5007,4 +7531,16 @@
     </a:ext>
   </a:extLst>
 </a:theme>
+</file>
+
+<file path=customXml/item1.xml><?xml version="1.0" encoding="utf-8"?>
+<b:Sources xmlns:b="http://schemas.openxmlformats.org/officeDocument/2006/bibliography" xmlns="http://schemas.openxmlformats.org/officeDocument/2006/bibliography" SelectedStyle="\APASixthEditionOfficeOnline.xsl" StyleName="APA" Version="6"/>
+</file>
+
+<file path=customXml/itemProps1.xml><?xml version="1.0" encoding="utf-8"?>
+<ds:datastoreItem xmlns:ds="http://schemas.openxmlformats.org/officeDocument/2006/customXml" ds:itemID="{886B7659-0DC9-469C-9790-DBCBBD598E70}">
+  <ds:schemaRefs>
+    <ds:schemaRef ds:uri="http://schemas.openxmlformats.org/officeDocument/2006/bibliography"/>
+  </ds:schemaRefs>
+</ds:datastoreItem>
 </file>
</xml_diff>